<commit_message>
cu seleccionar publicidad, actualizado en docs y diagramas
</commit_message>
<xml_diff>
--- a/User Stories.docx
+++ b/User Stories.docx
@@ -13,7 +13,7 @@
     <w:tbl>
       <w:tblPr>
         <w:jc w:val="left"/>
-        <w:tblInd w:type="dxa" w:w="-10"/>
+        <w:tblInd w:type="dxa" w:w="-25"/>
         <w:tblBorders>
           <w:top w:color="000001" w:space="0" w:sz="4" w:val="single"/>
           <w:left w:color="000001" w:space="0" w:sz="4" w:val="single"/>
@@ -24,13 +24,13 @@
         </w:tblBorders>
         <w:tblCellMar>
           <w:top w:type="dxa" w:w="0"/>
-          <w:left w:type="dxa" w:w="98"/>
+          <w:left w:type="dxa" w:w="83"/>
           <w:bottom w:type="dxa" w:w="0"/>
           <w:right w:type="dxa" w:w="108"/>
         </w:tblCellMar>
       </w:tblPr>
       <w:tblGrid>
-        <w:gridCol w:w="10429"/>
+        <w:gridCol w:w="10426"/>
       </w:tblGrid>
       <w:tr>
         <w:trPr>
@@ -39,7 +39,7 @@
         </w:trPr>
         <w:tc>
           <w:tcPr>
-            <w:tcW w:type="dxa" w:w="10429"/>
+            <w:tcW w:type="dxa" w:w="10426"/>
             <w:gridSpan w:val="2"/>
             <w:tcBorders>
               <w:top w:color="000001" w:space="0" w:sz="4" w:val="single"/>
@@ -49,13 +49,13 @@
             </w:tcBorders>
             <w:shd w:fill="E6E6E6" w:val="clear"/>
             <w:tcMar>
-              <w:left w:type="dxa" w:w="98"/>
-            </w:tcMar>
-            <w:vAlign w:val="center"/>
-          </w:tcPr>
-          <w:p>
-            <w:pPr>
-              <w:pStyle w:val="style23"/>
+              <w:left w:type="dxa" w:w="83"/>
+            </w:tcMar>
+            <w:vAlign w:val="center"/>
+          </w:tcPr>
+          <w:p>
+            <w:pPr>
+              <w:pStyle w:val="style29"/>
               <w:ind w:hanging="4844" w:left="4986" w:right="0"/>
               <w:jc w:val="right"/>
             </w:pPr>
@@ -78,7 +78,7 @@
         </w:trPr>
         <w:tc>
           <w:tcPr>
-            <w:tcW w:type="dxa" w:w="5214"/>
+            <w:tcW w:type="dxa" w:w="5213"/>
             <w:tcBorders>
               <w:top w:color="000001" w:space="0" w:sz="4" w:val="single"/>
               <w:left w:color="000001" w:space="0" w:sz="4" w:val="single"/>
@@ -87,7 +87,7 @@
             </w:tcBorders>
             <w:shd w:fill="FFFFFF" w:val="clear"/>
             <w:tcMar>
-              <w:left w:type="dxa" w:w="98"/>
+              <w:left w:type="dxa" w:w="83"/>
             </w:tcMar>
             <w:vAlign w:val="center"/>
           </w:tcPr>
@@ -118,16 +118,16 @@
         </w:tc>
         <w:tc>
           <w:tcPr>
-            <w:tcW w:type="dxa" w:w="5215"/>
-            <w:tcBorders>
-              <w:top w:color="000001" w:space="0" w:sz="4" w:val="single"/>
-              <w:left w:color="000001" w:space="0" w:sz="4" w:val="single"/>
-              <w:bottom w:color="000001" w:space="0" w:sz="4" w:val="single"/>
-              <w:right w:color="000001" w:space="0" w:sz="4" w:val="single"/>
-            </w:tcBorders>
-            <w:shd w:fill="FFFFFF" w:val="clear"/>
-            <w:tcMar>
-              <w:left w:type="dxa" w:w="98"/>
+            <w:tcW w:type="dxa" w:w="5213"/>
+            <w:tcBorders>
+              <w:top w:color="000001" w:space="0" w:sz="4" w:val="single"/>
+              <w:left w:color="000001" w:space="0" w:sz="4" w:val="single"/>
+              <w:bottom w:color="000001" w:space="0" w:sz="4" w:val="single"/>
+              <w:right w:color="000001" w:space="0" w:sz="4" w:val="single"/>
+            </w:tcBorders>
+            <w:shd w:fill="FFFFFF" w:val="clear"/>
+            <w:tcMar>
+              <w:left w:type="dxa" w:w="83"/>
             </w:tcMar>
             <w:vAlign w:val="center"/>
           </w:tcPr>
@@ -164,7 +164,7 @@
         </w:trPr>
         <w:tc>
           <w:tcPr>
-            <w:tcW w:type="dxa" w:w="10429"/>
+            <w:tcW w:type="dxa" w:w="10426"/>
             <w:gridSpan w:val="2"/>
             <w:tcBorders>
               <w:top w:color="000001" w:space="0" w:sz="4" w:val="single"/>
@@ -174,7 +174,7 @@
             </w:tcBorders>
             <w:shd w:fill="FFFFFF" w:val="clear"/>
             <w:tcMar>
-              <w:left w:type="dxa" w:w="98"/>
+              <w:left w:type="dxa" w:w="83"/>
             </w:tcMar>
             <w:vAlign w:val="center"/>
           </w:tcPr>
@@ -211,7 +211,7 @@
         </w:trPr>
         <w:tc>
           <w:tcPr>
-            <w:tcW w:type="dxa" w:w="5214"/>
+            <w:tcW w:type="dxa" w:w="5213"/>
             <w:tcBorders>
               <w:top w:color="000001" w:space="0" w:sz="4" w:val="single"/>
               <w:left w:color="000001" w:space="0" w:sz="4" w:val="single"/>
@@ -220,7 +220,7 @@
             </w:tcBorders>
             <w:shd w:fill="FFFFFF" w:val="clear"/>
             <w:tcMar>
-              <w:left w:type="dxa" w:w="98"/>
+              <w:left w:type="dxa" w:w="83"/>
             </w:tcMar>
             <w:vAlign w:val="center"/>
           </w:tcPr>
@@ -259,16 +259,16 @@
         </w:tc>
         <w:tc>
           <w:tcPr>
-            <w:tcW w:type="dxa" w:w="5215"/>
-            <w:tcBorders>
-              <w:top w:color="000001" w:space="0" w:sz="4" w:val="single"/>
-              <w:left w:color="000001" w:space="0" w:sz="4" w:val="single"/>
-              <w:bottom w:color="000001" w:space="0" w:sz="4" w:val="single"/>
-              <w:right w:color="000001" w:space="0" w:sz="4" w:val="single"/>
-            </w:tcBorders>
-            <w:shd w:fill="FFFFFF" w:val="clear"/>
-            <w:tcMar>
-              <w:left w:type="dxa" w:w="98"/>
+            <w:tcW w:type="dxa" w:w="5213"/>
+            <w:tcBorders>
+              <w:top w:color="000001" w:space="0" w:sz="4" w:val="single"/>
+              <w:left w:color="000001" w:space="0" w:sz="4" w:val="single"/>
+              <w:bottom w:color="000001" w:space="0" w:sz="4" w:val="single"/>
+              <w:right w:color="000001" w:space="0" w:sz="4" w:val="single"/>
+            </w:tcBorders>
+            <w:shd w:fill="FFFFFF" w:val="clear"/>
+            <w:tcMar>
+              <w:left w:type="dxa" w:w="83"/>
             </w:tcMar>
             <w:vAlign w:val="center"/>
           </w:tcPr>
@@ -313,7 +313,7 @@
         </w:trPr>
         <w:tc>
           <w:tcPr>
-            <w:tcW w:type="dxa" w:w="5214"/>
+            <w:tcW w:type="dxa" w:w="5213"/>
             <w:tcBorders>
               <w:top w:color="000001" w:space="0" w:sz="4" w:val="single"/>
               <w:left w:color="000001" w:space="0" w:sz="4" w:val="single"/>
@@ -322,7 +322,7 @@
             </w:tcBorders>
             <w:shd w:fill="FFFFFF" w:val="clear"/>
             <w:tcMar>
-              <w:left w:type="dxa" w:w="98"/>
+              <w:left w:type="dxa" w:w="83"/>
             </w:tcMar>
             <w:vAlign w:val="center"/>
           </w:tcPr>
@@ -343,16 +343,16 @@
         </w:tc>
         <w:tc>
           <w:tcPr>
-            <w:tcW w:type="dxa" w:w="5215"/>
-            <w:tcBorders>
-              <w:top w:color="000001" w:space="0" w:sz="4" w:val="single"/>
-              <w:left w:color="000001" w:space="0" w:sz="4" w:val="single"/>
-              <w:bottom w:color="000001" w:space="0" w:sz="4" w:val="single"/>
-              <w:right w:color="000001" w:space="0" w:sz="4" w:val="single"/>
-            </w:tcBorders>
-            <w:shd w:fill="FFFFFF" w:val="clear"/>
-            <w:tcMar>
-              <w:left w:type="dxa" w:w="98"/>
+            <w:tcW w:type="dxa" w:w="5213"/>
+            <w:tcBorders>
+              <w:top w:color="000001" w:space="0" w:sz="4" w:val="single"/>
+              <w:left w:color="000001" w:space="0" w:sz="4" w:val="single"/>
+              <w:bottom w:color="000001" w:space="0" w:sz="4" w:val="single"/>
+              <w:right w:color="000001" w:space="0" w:sz="4" w:val="single"/>
+            </w:tcBorders>
+            <w:shd w:fill="FFFFFF" w:val="clear"/>
+            <w:tcMar>
+              <w:left w:type="dxa" w:w="83"/>
             </w:tcMar>
             <w:vAlign w:val="center"/>
           </w:tcPr>
@@ -379,7 +379,7 @@
         </w:trPr>
         <w:tc>
           <w:tcPr>
-            <w:tcW w:type="dxa" w:w="10429"/>
+            <w:tcW w:type="dxa" w:w="10426"/>
             <w:gridSpan w:val="2"/>
             <w:tcBorders>
               <w:top w:color="000001" w:space="0" w:sz="4" w:val="single"/>
@@ -389,7 +389,7 @@
             </w:tcBorders>
             <w:shd w:fill="FFFFFF" w:val="clear"/>
             <w:tcMar>
-              <w:left w:type="dxa" w:w="98"/>
+              <w:left w:type="dxa" w:w="83"/>
             </w:tcMar>
             <w:vAlign w:val="center"/>
           </w:tcPr>
@@ -415,7 +415,7 @@
         </w:trPr>
         <w:tc>
           <w:tcPr>
-            <w:tcW w:type="dxa" w:w="10429"/>
+            <w:tcW w:type="dxa" w:w="10426"/>
             <w:gridSpan w:val="2"/>
             <w:tcBorders>
               <w:top w:color="000001" w:space="0" w:sz="4" w:val="single"/>
@@ -425,7 +425,7 @@
             </w:tcBorders>
             <w:shd w:fill="FFFFFF" w:val="clear"/>
             <w:tcMar>
-              <w:left w:type="dxa" w:w="98"/>
+              <w:left w:type="dxa" w:w="83"/>
             </w:tcMar>
             <w:vAlign w:val="center"/>
           </w:tcPr>
@@ -482,7 +482,7 @@
         </w:trPr>
         <w:tc>
           <w:tcPr>
-            <w:tcW w:type="dxa" w:w="10429"/>
+            <w:tcW w:type="dxa" w:w="10426"/>
             <w:gridSpan w:val="2"/>
             <w:tcBorders>
               <w:top w:color="000001" w:space="0" w:sz="4" w:val="single"/>
@@ -492,7 +492,7 @@
             </w:tcBorders>
             <w:shd w:fill="FFFFFF" w:val="clear"/>
             <w:tcMar>
-              <w:left w:type="dxa" w:w="98"/>
+              <w:left w:type="dxa" w:w="83"/>
             </w:tcMar>
             <w:vAlign w:val="center"/>
           </w:tcPr>
@@ -632,7 +632,7 @@
     <w:tbl>
       <w:tblPr>
         <w:jc w:val="left"/>
-        <w:tblInd w:type="dxa" w:w="-10"/>
+        <w:tblInd w:type="dxa" w:w="-25"/>
         <w:tblBorders>
           <w:top w:color="000001" w:space="0" w:sz="4" w:val="single"/>
           <w:left w:color="000001" w:space="0" w:sz="4" w:val="single"/>
@@ -643,13 +643,13 @@
         </w:tblBorders>
         <w:tblCellMar>
           <w:top w:type="dxa" w:w="0"/>
-          <w:left w:type="dxa" w:w="98"/>
+          <w:left w:type="dxa" w:w="83"/>
           <w:bottom w:type="dxa" w:w="0"/>
           <w:right w:type="dxa" w:w="108"/>
         </w:tblCellMar>
       </w:tblPr>
       <w:tblGrid>
-        <w:gridCol w:w="10429"/>
+        <w:gridCol w:w="10426"/>
       </w:tblGrid>
       <w:tr>
         <w:trPr>
@@ -658,7 +658,7 @@
         </w:trPr>
         <w:tc>
           <w:tcPr>
-            <w:tcW w:type="dxa" w:w="10429"/>
+            <w:tcW w:type="dxa" w:w="10426"/>
             <w:gridSpan w:val="2"/>
             <w:tcBorders>
               <w:top w:color="000001" w:space="0" w:sz="4" w:val="single"/>
@@ -668,13 +668,13 @@
             </w:tcBorders>
             <w:shd w:fill="E6E6E6" w:val="clear"/>
             <w:tcMar>
-              <w:left w:type="dxa" w:w="98"/>
-            </w:tcMar>
-            <w:vAlign w:val="center"/>
-          </w:tcPr>
-          <w:p>
-            <w:pPr>
-              <w:pStyle w:val="style23"/>
+              <w:left w:type="dxa" w:w="83"/>
+            </w:tcMar>
+            <w:vAlign w:val="center"/>
+          </w:tcPr>
+          <w:p>
+            <w:pPr>
+              <w:pStyle w:val="style29"/>
               <w:ind w:hanging="4844" w:left="4986" w:right="0"/>
               <w:jc w:val="right"/>
             </w:pPr>
@@ -697,7 +697,7 @@
         </w:trPr>
         <w:tc>
           <w:tcPr>
-            <w:tcW w:type="dxa" w:w="5214"/>
+            <w:tcW w:type="dxa" w:w="5213"/>
             <w:tcBorders>
               <w:top w:color="000001" w:space="0" w:sz="4" w:val="single"/>
               <w:left w:color="000001" w:space="0" w:sz="4" w:val="single"/>
@@ -706,7 +706,7 @@
             </w:tcBorders>
             <w:shd w:fill="FFFFFF" w:val="clear"/>
             <w:tcMar>
-              <w:left w:type="dxa" w:w="98"/>
+              <w:left w:type="dxa" w:w="83"/>
             </w:tcMar>
             <w:vAlign w:val="center"/>
           </w:tcPr>
@@ -737,16 +737,16 @@
         </w:tc>
         <w:tc>
           <w:tcPr>
-            <w:tcW w:type="dxa" w:w="5215"/>
-            <w:tcBorders>
-              <w:top w:color="000001" w:space="0" w:sz="4" w:val="single"/>
-              <w:left w:color="000001" w:space="0" w:sz="4" w:val="single"/>
-              <w:bottom w:color="000001" w:space="0" w:sz="4" w:val="single"/>
-              <w:right w:color="000001" w:space="0" w:sz="4" w:val="single"/>
-            </w:tcBorders>
-            <w:shd w:fill="FFFFFF" w:val="clear"/>
-            <w:tcMar>
-              <w:left w:type="dxa" w:w="98"/>
+            <w:tcW w:type="dxa" w:w="5213"/>
+            <w:tcBorders>
+              <w:top w:color="000001" w:space="0" w:sz="4" w:val="single"/>
+              <w:left w:color="000001" w:space="0" w:sz="4" w:val="single"/>
+              <w:bottom w:color="000001" w:space="0" w:sz="4" w:val="single"/>
+              <w:right w:color="000001" w:space="0" w:sz="4" w:val="single"/>
+            </w:tcBorders>
+            <w:shd w:fill="FFFFFF" w:val="clear"/>
+            <w:tcMar>
+              <w:left w:type="dxa" w:w="83"/>
             </w:tcMar>
             <w:vAlign w:val="center"/>
           </w:tcPr>
@@ -783,7 +783,7 @@
         </w:trPr>
         <w:tc>
           <w:tcPr>
-            <w:tcW w:type="dxa" w:w="10429"/>
+            <w:tcW w:type="dxa" w:w="10426"/>
             <w:gridSpan w:val="2"/>
             <w:tcBorders>
               <w:top w:color="000001" w:space="0" w:sz="4" w:val="single"/>
@@ -793,7 +793,7 @@
             </w:tcBorders>
             <w:shd w:fill="FFFFFF" w:val="clear"/>
             <w:tcMar>
-              <w:left w:type="dxa" w:w="98"/>
+              <w:left w:type="dxa" w:w="83"/>
             </w:tcMar>
             <w:vAlign w:val="center"/>
           </w:tcPr>
@@ -830,7 +830,7 @@
         </w:trPr>
         <w:tc>
           <w:tcPr>
-            <w:tcW w:type="dxa" w:w="5214"/>
+            <w:tcW w:type="dxa" w:w="5213"/>
             <w:tcBorders>
               <w:top w:color="000001" w:space="0" w:sz="4" w:val="single"/>
               <w:left w:color="000001" w:space="0" w:sz="4" w:val="single"/>
@@ -839,7 +839,7 @@
             </w:tcBorders>
             <w:shd w:fill="FFFFFF" w:val="clear"/>
             <w:tcMar>
-              <w:left w:type="dxa" w:w="98"/>
+              <w:left w:type="dxa" w:w="83"/>
             </w:tcMar>
             <w:vAlign w:val="center"/>
           </w:tcPr>
@@ -878,16 +878,16 @@
         </w:tc>
         <w:tc>
           <w:tcPr>
-            <w:tcW w:type="dxa" w:w="5215"/>
-            <w:tcBorders>
-              <w:top w:color="000001" w:space="0" w:sz="4" w:val="single"/>
-              <w:left w:color="000001" w:space="0" w:sz="4" w:val="single"/>
-              <w:bottom w:color="000001" w:space="0" w:sz="4" w:val="single"/>
-              <w:right w:color="000001" w:space="0" w:sz="4" w:val="single"/>
-            </w:tcBorders>
-            <w:shd w:fill="FFFFFF" w:val="clear"/>
-            <w:tcMar>
-              <w:left w:type="dxa" w:w="98"/>
+            <w:tcW w:type="dxa" w:w="5213"/>
+            <w:tcBorders>
+              <w:top w:color="000001" w:space="0" w:sz="4" w:val="single"/>
+              <w:left w:color="000001" w:space="0" w:sz="4" w:val="single"/>
+              <w:bottom w:color="000001" w:space="0" w:sz="4" w:val="single"/>
+              <w:right w:color="000001" w:space="0" w:sz="4" w:val="single"/>
+            </w:tcBorders>
+            <w:shd w:fill="FFFFFF" w:val="clear"/>
+            <w:tcMar>
+              <w:left w:type="dxa" w:w="83"/>
             </w:tcMar>
             <w:vAlign w:val="center"/>
           </w:tcPr>
@@ -932,7 +932,7 @@
         </w:trPr>
         <w:tc>
           <w:tcPr>
-            <w:tcW w:type="dxa" w:w="5214"/>
+            <w:tcW w:type="dxa" w:w="5213"/>
             <w:tcBorders>
               <w:top w:color="000001" w:space="0" w:sz="4" w:val="single"/>
               <w:left w:color="000001" w:space="0" w:sz="4" w:val="single"/>
@@ -941,7 +941,7 @@
             </w:tcBorders>
             <w:shd w:fill="FFFFFF" w:val="clear"/>
             <w:tcMar>
-              <w:left w:type="dxa" w:w="98"/>
+              <w:left w:type="dxa" w:w="83"/>
             </w:tcMar>
             <w:vAlign w:val="center"/>
           </w:tcPr>
@@ -962,16 +962,16 @@
         </w:tc>
         <w:tc>
           <w:tcPr>
-            <w:tcW w:type="dxa" w:w="5215"/>
-            <w:tcBorders>
-              <w:top w:color="000001" w:space="0" w:sz="4" w:val="single"/>
-              <w:left w:color="000001" w:space="0" w:sz="4" w:val="single"/>
-              <w:bottom w:color="000001" w:space="0" w:sz="4" w:val="single"/>
-              <w:right w:color="000001" w:space="0" w:sz="4" w:val="single"/>
-            </w:tcBorders>
-            <w:shd w:fill="FFFFFF" w:val="clear"/>
-            <w:tcMar>
-              <w:left w:type="dxa" w:w="98"/>
+            <w:tcW w:type="dxa" w:w="5213"/>
+            <w:tcBorders>
+              <w:top w:color="000001" w:space="0" w:sz="4" w:val="single"/>
+              <w:left w:color="000001" w:space="0" w:sz="4" w:val="single"/>
+              <w:bottom w:color="000001" w:space="0" w:sz="4" w:val="single"/>
+              <w:right w:color="000001" w:space="0" w:sz="4" w:val="single"/>
+            </w:tcBorders>
+            <w:shd w:fill="FFFFFF" w:val="clear"/>
+            <w:tcMar>
+              <w:left w:type="dxa" w:w="83"/>
             </w:tcMar>
             <w:vAlign w:val="center"/>
           </w:tcPr>
@@ -998,7 +998,7 @@
         </w:trPr>
         <w:tc>
           <w:tcPr>
-            <w:tcW w:type="dxa" w:w="10429"/>
+            <w:tcW w:type="dxa" w:w="10426"/>
             <w:gridSpan w:val="2"/>
             <w:tcBorders>
               <w:top w:color="000001" w:space="0" w:sz="4" w:val="single"/>
@@ -1008,7 +1008,7 @@
             </w:tcBorders>
             <w:shd w:fill="FFFFFF" w:val="clear"/>
             <w:tcMar>
-              <w:left w:type="dxa" w:w="98"/>
+              <w:left w:type="dxa" w:w="83"/>
             </w:tcMar>
             <w:vAlign w:val="center"/>
           </w:tcPr>
@@ -1034,7 +1034,7 @@
         </w:trPr>
         <w:tc>
           <w:tcPr>
-            <w:tcW w:type="dxa" w:w="10429"/>
+            <w:tcW w:type="dxa" w:w="10426"/>
             <w:gridSpan w:val="2"/>
             <w:tcBorders>
               <w:top w:color="000001" w:space="0" w:sz="4" w:val="single"/>
@@ -1044,7 +1044,7 @@
             </w:tcBorders>
             <w:shd w:fill="FFFFFF" w:val="clear"/>
             <w:tcMar>
-              <w:left w:type="dxa" w:w="98"/>
+              <w:left w:type="dxa" w:w="83"/>
             </w:tcMar>
             <w:vAlign w:val="center"/>
           </w:tcPr>
@@ -1099,7 +1099,7 @@
         </w:trPr>
         <w:tc>
           <w:tcPr>
-            <w:tcW w:type="dxa" w:w="10429"/>
+            <w:tcW w:type="dxa" w:w="10426"/>
             <w:gridSpan w:val="2"/>
             <w:tcBorders>
               <w:top w:color="000001" w:space="0" w:sz="4" w:val="single"/>
@@ -1109,7 +1109,7 @@
             </w:tcBorders>
             <w:shd w:fill="FFFFFF" w:val="clear"/>
             <w:tcMar>
-              <w:left w:type="dxa" w:w="98"/>
+              <w:left w:type="dxa" w:w="83"/>
             </w:tcMar>
             <w:vAlign w:val="center"/>
           </w:tcPr>
@@ -1200,7 +1200,7 @@
     <w:tbl>
       <w:tblPr>
         <w:jc w:val="left"/>
-        <w:tblInd w:type="dxa" w:w="-10"/>
+        <w:tblInd w:type="dxa" w:w="-25"/>
         <w:tblBorders>
           <w:top w:color="000001" w:space="0" w:sz="4" w:val="single"/>
           <w:left w:color="000001" w:space="0" w:sz="4" w:val="single"/>
@@ -1211,13 +1211,13 @@
         </w:tblBorders>
         <w:tblCellMar>
           <w:top w:type="dxa" w:w="0"/>
-          <w:left w:type="dxa" w:w="98"/>
+          <w:left w:type="dxa" w:w="83"/>
           <w:bottom w:type="dxa" w:w="0"/>
           <w:right w:type="dxa" w:w="108"/>
         </w:tblCellMar>
       </w:tblPr>
       <w:tblGrid>
-        <w:gridCol w:w="10429"/>
+        <w:gridCol w:w="10426"/>
       </w:tblGrid>
       <w:tr>
         <w:trPr>
@@ -1226,7 +1226,7 @@
         </w:trPr>
         <w:tc>
           <w:tcPr>
-            <w:tcW w:type="dxa" w:w="10429"/>
+            <w:tcW w:type="dxa" w:w="10426"/>
             <w:gridSpan w:val="2"/>
             <w:tcBorders>
               <w:top w:color="000001" w:space="0" w:sz="4" w:val="single"/>
@@ -1236,13 +1236,13 @@
             </w:tcBorders>
             <w:shd w:fill="E6E6E6" w:val="clear"/>
             <w:tcMar>
-              <w:left w:type="dxa" w:w="98"/>
-            </w:tcMar>
-            <w:vAlign w:val="center"/>
-          </w:tcPr>
-          <w:p>
-            <w:pPr>
-              <w:pStyle w:val="style23"/>
+              <w:left w:type="dxa" w:w="83"/>
+            </w:tcMar>
+            <w:vAlign w:val="center"/>
+          </w:tcPr>
+          <w:p>
+            <w:pPr>
+              <w:pStyle w:val="style29"/>
               <w:ind w:hanging="4844" w:left="4986" w:right="0"/>
               <w:jc w:val="right"/>
             </w:pPr>
@@ -1265,7 +1265,7 @@
         </w:trPr>
         <w:tc>
           <w:tcPr>
-            <w:tcW w:type="dxa" w:w="5214"/>
+            <w:tcW w:type="dxa" w:w="5213"/>
             <w:tcBorders>
               <w:top w:color="000001" w:space="0" w:sz="4" w:val="single"/>
               <w:left w:color="000001" w:space="0" w:sz="4" w:val="single"/>
@@ -1274,7 +1274,7 @@
             </w:tcBorders>
             <w:shd w:fill="FFFFFF" w:val="clear"/>
             <w:tcMar>
-              <w:left w:type="dxa" w:w="98"/>
+              <w:left w:type="dxa" w:w="83"/>
             </w:tcMar>
             <w:vAlign w:val="center"/>
           </w:tcPr>
@@ -1305,16 +1305,16 @@
         </w:tc>
         <w:tc>
           <w:tcPr>
-            <w:tcW w:type="dxa" w:w="5215"/>
-            <w:tcBorders>
-              <w:top w:color="000001" w:space="0" w:sz="4" w:val="single"/>
-              <w:left w:color="000001" w:space="0" w:sz="4" w:val="single"/>
-              <w:bottom w:color="000001" w:space="0" w:sz="4" w:val="single"/>
-              <w:right w:color="000001" w:space="0" w:sz="4" w:val="single"/>
-            </w:tcBorders>
-            <w:shd w:fill="FFFFFF" w:val="clear"/>
-            <w:tcMar>
-              <w:left w:type="dxa" w:w="98"/>
+            <w:tcW w:type="dxa" w:w="5213"/>
+            <w:tcBorders>
+              <w:top w:color="000001" w:space="0" w:sz="4" w:val="single"/>
+              <w:left w:color="000001" w:space="0" w:sz="4" w:val="single"/>
+              <w:bottom w:color="000001" w:space="0" w:sz="4" w:val="single"/>
+              <w:right w:color="000001" w:space="0" w:sz="4" w:val="single"/>
+            </w:tcBorders>
+            <w:shd w:fill="FFFFFF" w:val="clear"/>
+            <w:tcMar>
+              <w:left w:type="dxa" w:w="83"/>
             </w:tcMar>
             <w:vAlign w:val="center"/>
           </w:tcPr>
@@ -1351,7 +1351,7 @@
         </w:trPr>
         <w:tc>
           <w:tcPr>
-            <w:tcW w:type="dxa" w:w="10429"/>
+            <w:tcW w:type="dxa" w:w="10426"/>
             <w:gridSpan w:val="2"/>
             <w:tcBorders>
               <w:top w:color="000001" w:space="0" w:sz="4" w:val="single"/>
@@ -1361,7 +1361,7 @@
             </w:tcBorders>
             <w:shd w:fill="FFFFFF" w:val="clear"/>
             <w:tcMar>
-              <w:left w:type="dxa" w:w="98"/>
+              <w:left w:type="dxa" w:w="83"/>
             </w:tcMar>
             <w:vAlign w:val="center"/>
           </w:tcPr>
@@ -1398,7 +1398,7 @@
         </w:trPr>
         <w:tc>
           <w:tcPr>
-            <w:tcW w:type="dxa" w:w="5214"/>
+            <w:tcW w:type="dxa" w:w="5213"/>
             <w:tcBorders>
               <w:top w:color="000001" w:space="0" w:sz="4" w:val="single"/>
               <w:left w:color="000001" w:space="0" w:sz="4" w:val="single"/>
@@ -1407,7 +1407,7 @@
             </w:tcBorders>
             <w:shd w:fill="FFFFFF" w:val="clear"/>
             <w:tcMar>
-              <w:left w:type="dxa" w:w="98"/>
+              <w:left w:type="dxa" w:w="83"/>
             </w:tcMar>
             <w:vAlign w:val="center"/>
           </w:tcPr>
@@ -1446,16 +1446,16 @@
         </w:tc>
         <w:tc>
           <w:tcPr>
-            <w:tcW w:type="dxa" w:w="5215"/>
-            <w:tcBorders>
-              <w:top w:color="000001" w:space="0" w:sz="4" w:val="single"/>
-              <w:left w:color="000001" w:space="0" w:sz="4" w:val="single"/>
-              <w:bottom w:color="000001" w:space="0" w:sz="4" w:val="single"/>
-              <w:right w:color="000001" w:space="0" w:sz="4" w:val="single"/>
-            </w:tcBorders>
-            <w:shd w:fill="FFFFFF" w:val="clear"/>
-            <w:tcMar>
-              <w:left w:type="dxa" w:w="98"/>
+            <w:tcW w:type="dxa" w:w="5213"/>
+            <w:tcBorders>
+              <w:top w:color="000001" w:space="0" w:sz="4" w:val="single"/>
+              <w:left w:color="000001" w:space="0" w:sz="4" w:val="single"/>
+              <w:bottom w:color="000001" w:space="0" w:sz="4" w:val="single"/>
+              <w:right w:color="000001" w:space="0" w:sz="4" w:val="single"/>
+            </w:tcBorders>
+            <w:shd w:fill="FFFFFF" w:val="clear"/>
+            <w:tcMar>
+              <w:left w:type="dxa" w:w="83"/>
             </w:tcMar>
             <w:vAlign w:val="center"/>
           </w:tcPr>
@@ -1500,7 +1500,7 @@
         </w:trPr>
         <w:tc>
           <w:tcPr>
-            <w:tcW w:type="dxa" w:w="5214"/>
+            <w:tcW w:type="dxa" w:w="5213"/>
             <w:tcBorders>
               <w:top w:color="000001" w:space="0" w:sz="4" w:val="single"/>
               <w:left w:color="000001" w:space="0" w:sz="4" w:val="single"/>
@@ -1509,7 +1509,7 @@
             </w:tcBorders>
             <w:shd w:fill="FFFFFF" w:val="clear"/>
             <w:tcMar>
-              <w:left w:type="dxa" w:w="98"/>
+              <w:left w:type="dxa" w:w="83"/>
             </w:tcMar>
             <w:vAlign w:val="center"/>
           </w:tcPr>
@@ -1530,16 +1530,16 @@
         </w:tc>
         <w:tc>
           <w:tcPr>
-            <w:tcW w:type="dxa" w:w="5215"/>
-            <w:tcBorders>
-              <w:top w:color="000001" w:space="0" w:sz="4" w:val="single"/>
-              <w:left w:color="000001" w:space="0" w:sz="4" w:val="single"/>
-              <w:bottom w:color="000001" w:space="0" w:sz="4" w:val="single"/>
-              <w:right w:color="000001" w:space="0" w:sz="4" w:val="single"/>
-            </w:tcBorders>
-            <w:shd w:fill="FFFFFF" w:val="clear"/>
-            <w:tcMar>
-              <w:left w:type="dxa" w:w="98"/>
+            <w:tcW w:type="dxa" w:w="5213"/>
+            <w:tcBorders>
+              <w:top w:color="000001" w:space="0" w:sz="4" w:val="single"/>
+              <w:left w:color="000001" w:space="0" w:sz="4" w:val="single"/>
+              <w:bottom w:color="000001" w:space="0" w:sz="4" w:val="single"/>
+              <w:right w:color="000001" w:space="0" w:sz="4" w:val="single"/>
+            </w:tcBorders>
+            <w:shd w:fill="FFFFFF" w:val="clear"/>
+            <w:tcMar>
+              <w:left w:type="dxa" w:w="83"/>
             </w:tcMar>
             <w:vAlign w:val="center"/>
           </w:tcPr>
@@ -1566,7 +1566,7 @@
         </w:trPr>
         <w:tc>
           <w:tcPr>
-            <w:tcW w:type="dxa" w:w="10429"/>
+            <w:tcW w:type="dxa" w:w="10426"/>
             <w:gridSpan w:val="2"/>
             <w:tcBorders>
               <w:top w:color="000001" w:space="0" w:sz="4" w:val="single"/>
@@ -1576,7 +1576,7 @@
             </w:tcBorders>
             <w:shd w:fill="FFFFFF" w:val="clear"/>
             <w:tcMar>
-              <w:left w:type="dxa" w:w="98"/>
+              <w:left w:type="dxa" w:w="83"/>
             </w:tcMar>
             <w:vAlign w:val="center"/>
           </w:tcPr>
@@ -1602,7 +1602,7 @@
         </w:trPr>
         <w:tc>
           <w:tcPr>
-            <w:tcW w:type="dxa" w:w="10429"/>
+            <w:tcW w:type="dxa" w:w="10426"/>
             <w:gridSpan w:val="2"/>
             <w:tcBorders>
               <w:top w:color="000001" w:space="0" w:sz="4" w:val="single"/>
@@ -1612,7 +1612,7 @@
             </w:tcBorders>
             <w:shd w:fill="FFFFFF" w:val="clear"/>
             <w:tcMar>
-              <w:left w:type="dxa" w:w="98"/>
+              <w:left w:type="dxa" w:w="83"/>
             </w:tcMar>
             <w:vAlign w:val="center"/>
           </w:tcPr>
@@ -1667,7 +1667,7 @@
         </w:trPr>
         <w:tc>
           <w:tcPr>
-            <w:tcW w:type="dxa" w:w="10429"/>
+            <w:tcW w:type="dxa" w:w="10426"/>
             <w:gridSpan w:val="2"/>
             <w:tcBorders>
               <w:top w:color="000001" w:space="0" w:sz="4" w:val="single"/>
@@ -1677,7 +1677,7 @@
             </w:tcBorders>
             <w:shd w:fill="FFFFFF" w:val="clear"/>
             <w:tcMar>
-              <w:left w:type="dxa" w:w="98"/>
+              <w:left w:type="dxa" w:w="83"/>
             </w:tcMar>
             <w:vAlign w:val="center"/>
           </w:tcPr>
@@ -1817,7 +1817,7 @@
     <w:tbl>
       <w:tblPr>
         <w:jc w:val="left"/>
-        <w:tblInd w:type="dxa" w:w="-10"/>
+        <w:tblInd w:type="dxa" w:w="-25"/>
         <w:tblBorders>
           <w:top w:color="000001" w:space="0" w:sz="4" w:val="single"/>
           <w:left w:color="000001" w:space="0" w:sz="4" w:val="single"/>
@@ -1828,13 +1828,13 @@
         </w:tblBorders>
         <w:tblCellMar>
           <w:top w:type="dxa" w:w="0"/>
-          <w:left w:type="dxa" w:w="98"/>
+          <w:left w:type="dxa" w:w="83"/>
           <w:bottom w:type="dxa" w:w="0"/>
           <w:right w:type="dxa" w:w="108"/>
         </w:tblCellMar>
       </w:tblPr>
       <w:tblGrid>
-        <w:gridCol w:w="10429"/>
+        <w:gridCol w:w="10426"/>
       </w:tblGrid>
       <w:tr>
         <w:trPr>
@@ -1843,7 +1843,7 @@
         </w:trPr>
         <w:tc>
           <w:tcPr>
-            <w:tcW w:type="dxa" w:w="10429"/>
+            <w:tcW w:type="dxa" w:w="10426"/>
             <w:gridSpan w:val="2"/>
             <w:tcBorders>
               <w:top w:color="000001" w:space="0" w:sz="4" w:val="single"/>
@@ -1853,13 +1853,13 @@
             </w:tcBorders>
             <w:shd w:fill="E6E6E6" w:val="clear"/>
             <w:tcMar>
-              <w:left w:type="dxa" w:w="98"/>
-            </w:tcMar>
-            <w:vAlign w:val="center"/>
-          </w:tcPr>
-          <w:p>
-            <w:pPr>
-              <w:pStyle w:val="style23"/>
+              <w:left w:type="dxa" w:w="83"/>
+            </w:tcMar>
+            <w:vAlign w:val="center"/>
+          </w:tcPr>
+          <w:p>
+            <w:pPr>
+              <w:pStyle w:val="style29"/>
               <w:ind w:hanging="4844" w:left="4986" w:right="0"/>
               <w:jc w:val="right"/>
             </w:pPr>
@@ -1882,7 +1882,7 @@
         </w:trPr>
         <w:tc>
           <w:tcPr>
-            <w:tcW w:type="dxa" w:w="5214"/>
+            <w:tcW w:type="dxa" w:w="5213"/>
             <w:tcBorders>
               <w:top w:color="000001" w:space="0" w:sz="4" w:val="single"/>
               <w:left w:color="000001" w:space="0" w:sz="4" w:val="single"/>
@@ -1891,7 +1891,7 @@
             </w:tcBorders>
             <w:shd w:fill="FFFFFF" w:val="clear"/>
             <w:tcMar>
-              <w:left w:type="dxa" w:w="98"/>
+              <w:left w:type="dxa" w:w="83"/>
             </w:tcMar>
             <w:vAlign w:val="center"/>
           </w:tcPr>
@@ -1922,16 +1922,16 @@
         </w:tc>
         <w:tc>
           <w:tcPr>
-            <w:tcW w:type="dxa" w:w="5215"/>
-            <w:tcBorders>
-              <w:top w:color="000001" w:space="0" w:sz="4" w:val="single"/>
-              <w:left w:color="000001" w:space="0" w:sz="4" w:val="single"/>
-              <w:bottom w:color="000001" w:space="0" w:sz="4" w:val="single"/>
-              <w:right w:color="000001" w:space="0" w:sz="4" w:val="single"/>
-            </w:tcBorders>
-            <w:shd w:fill="FFFFFF" w:val="clear"/>
-            <w:tcMar>
-              <w:left w:type="dxa" w:w="98"/>
+            <w:tcW w:type="dxa" w:w="5213"/>
+            <w:tcBorders>
+              <w:top w:color="000001" w:space="0" w:sz="4" w:val="single"/>
+              <w:left w:color="000001" w:space="0" w:sz="4" w:val="single"/>
+              <w:bottom w:color="000001" w:space="0" w:sz="4" w:val="single"/>
+              <w:right w:color="000001" w:space="0" w:sz="4" w:val="single"/>
+            </w:tcBorders>
+            <w:shd w:fill="FFFFFF" w:val="clear"/>
+            <w:tcMar>
+              <w:left w:type="dxa" w:w="83"/>
             </w:tcMar>
             <w:vAlign w:val="center"/>
           </w:tcPr>
@@ -1968,7 +1968,7 @@
         </w:trPr>
         <w:tc>
           <w:tcPr>
-            <w:tcW w:type="dxa" w:w="10429"/>
+            <w:tcW w:type="dxa" w:w="10426"/>
             <w:gridSpan w:val="2"/>
             <w:tcBorders>
               <w:top w:color="000001" w:space="0" w:sz="4" w:val="single"/>
@@ -1978,7 +1978,7 @@
             </w:tcBorders>
             <w:shd w:fill="FFFFFF" w:val="clear"/>
             <w:tcMar>
-              <w:left w:type="dxa" w:w="98"/>
+              <w:left w:type="dxa" w:w="83"/>
             </w:tcMar>
             <w:vAlign w:val="center"/>
           </w:tcPr>
@@ -2015,7 +2015,7 @@
         </w:trPr>
         <w:tc>
           <w:tcPr>
-            <w:tcW w:type="dxa" w:w="5214"/>
+            <w:tcW w:type="dxa" w:w="5213"/>
             <w:tcBorders>
               <w:top w:color="000001" w:space="0" w:sz="4" w:val="single"/>
               <w:left w:color="000001" w:space="0" w:sz="4" w:val="single"/>
@@ -2024,7 +2024,7 @@
             </w:tcBorders>
             <w:shd w:fill="FFFFFF" w:val="clear"/>
             <w:tcMar>
-              <w:left w:type="dxa" w:w="98"/>
+              <w:left w:type="dxa" w:w="83"/>
             </w:tcMar>
             <w:vAlign w:val="center"/>
           </w:tcPr>
@@ -2063,16 +2063,16 @@
         </w:tc>
         <w:tc>
           <w:tcPr>
-            <w:tcW w:type="dxa" w:w="5215"/>
-            <w:tcBorders>
-              <w:top w:color="000001" w:space="0" w:sz="4" w:val="single"/>
-              <w:left w:color="000001" w:space="0" w:sz="4" w:val="single"/>
-              <w:bottom w:color="000001" w:space="0" w:sz="4" w:val="single"/>
-              <w:right w:color="000001" w:space="0" w:sz="4" w:val="single"/>
-            </w:tcBorders>
-            <w:shd w:fill="FFFFFF" w:val="clear"/>
-            <w:tcMar>
-              <w:left w:type="dxa" w:w="98"/>
+            <w:tcW w:type="dxa" w:w="5213"/>
+            <w:tcBorders>
+              <w:top w:color="000001" w:space="0" w:sz="4" w:val="single"/>
+              <w:left w:color="000001" w:space="0" w:sz="4" w:val="single"/>
+              <w:bottom w:color="000001" w:space="0" w:sz="4" w:val="single"/>
+              <w:right w:color="000001" w:space="0" w:sz="4" w:val="single"/>
+            </w:tcBorders>
+            <w:shd w:fill="FFFFFF" w:val="clear"/>
+            <w:tcMar>
+              <w:left w:type="dxa" w:w="83"/>
             </w:tcMar>
             <w:vAlign w:val="center"/>
           </w:tcPr>
@@ -2117,7 +2117,7 @@
         </w:trPr>
         <w:tc>
           <w:tcPr>
-            <w:tcW w:type="dxa" w:w="5214"/>
+            <w:tcW w:type="dxa" w:w="5213"/>
             <w:tcBorders>
               <w:top w:color="000001" w:space="0" w:sz="4" w:val="single"/>
               <w:left w:color="000001" w:space="0" w:sz="4" w:val="single"/>
@@ -2126,7 +2126,7 @@
             </w:tcBorders>
             <w:shd w:fill="FFFFFF" w:val="clear"/>
             <w:tcMar>
-              <w:left w:type="dxa" w:w="98"/>
+              <w:left w:type="dxa" w:w="83"/>
             </w:tcMar>
             <w:vAlign w:val="center"/>
           </w:tcPr>
@@ -2147,16 +2147,16 @@
         </w:tc>
         <w:tc>
           <w:tcPr>
-            <w:tcW w:type="dxa" w:w="5215"/>
-            <w:tcBorders>
-              <w:top w:color="000001" w:space="0" w:sz="4" w:val="single"/>
-              <w:left w:color="000001" w:space="0" w:sz="4" w:val="single"/>
-              <w:bottom w:color="000001" w:space="0" w:sz="4" w:val="single"/>
-              <w:right w:color="000001" w:space="0" w:sz="4" w:val="single"/>
-            </w:tcBorders>
-            <w:shd w:fill="FFFFFF" w:val="clear"/>
-            <w:tcMar>
-              <w:left w:type="dxa" w:w="98"/>
+            <w:tcW w:type="dxa" w:w="5213"/>
+            <w:tcBorders>
+              <w:top w:color="000001" w:space="0" w:sz="4" w:val="single"/>
+              <w:left w:color="000001" w:space="0" w:sz="4" w:val="single"/>
+              <w:bottom w:color="000001" w:space="0" w:sz="4" w:val="single"/>
+              <w:right w:color="000001" w:space="0" w:sz="4" w:val="single"/>
+            </w:tcBorders>
+            <w:shd w:fill="FFFFFF" w:val="clear"/>
+            <w:tcMar>
+              <w:left w:type="dxa" w:w="83"/>
             </w:tcMar>
             <w:vAlign w:val="center"/>
           </w:tcPr>
@@ -2183,7 +2183,7 @@
         </w:trPr>
         <w:tc>
           <w:tcPr>
-            <w:tcW w:type="dxa" w:w="10429"/>
+            <w:tcW w:type="dxa" w:w="10426"/>
             <w:gridSpan w:val="2"/>
             <w:tcBorders>
               <w:top w:color="000001" w:space="0" w:sz="4" w:val="single"/>
@@ -2193,7 +2193,7 @@
             </w:tcBorders>
             <w:shd w:fill="FFFFFF" w:val="clear"/>
             <w:tcMar>
-              <w:left w:type="dxa" w:w="98"/>
+              <w:left w:type="dxa" w:w="83"/>
             </w:tcMar>
             <w:vAlign w:val="center"/>
           </w:tcPr>
@@ -2219,7 +2219,7 @@
         </w:trPr>
         <w:tc>
           <w:tcPr>
-            <w:tcW w:type="dxa" w:w="10429"/>
+            <w:tcW w:type="dxa" w:w="10426"/>
             <w:gridSpan w:val="2"/>
             <w:tcBorders>
               <w:top w:color="000001" w:space="0" w:sz="4" w:val="single"/>
@@ -2229,7 +2229,7 @@
             </w:tcBorders>
             <w:shd w:fill="FFFFFF" w:val="clear"/>
             <w:tcMar>
-              <w:left w:type="dxa" w:w="98"/>
+              <w:left w:type="dxa" w:w="83"/>
             </w:tcMar>
             <w:vAlign w:val="center"/>
           </w:tcPr>
@@ -2284,7 +2284,7 @@
         </w:trPr>
         <w:tc>
           <w:tcPr>
-            <w:tcW w:type="dxa" w:w="10429"/>
+            <w:tcW w:type="dxa" w:w="10426"/>
             <w:gridSpan w:val="2"/>
             <w:tcBorders>
               <w:top w:color="000001" w:space="0" w:sz="4" w:val="single"/>
@@ -2294,7 +2294,7 @@
             </w:tcBorders>
             <w:shd w:fill="FFFFFF" w:val="clear"/>
             <w:tcMar>
-              <w:left w:type="dxa" w:w="98"/>
+              <w:left w:type="dxa" w:w="83"/>
             </w:tcMar>
             <w:vAlign w:val="center"/>
           </w:tcPr>
@@ -2380,7 +2380,7 @@
     <w:tbl>
       <w:tblPr>
         <w:jc w:val="left"/>
-        <w:tblInd w:type="dxa" w:w="-10"/>
+        <w:tblInd w:type="dxa" w:w="-25"/>
         <w:tblBorders>
           <w:top w:color="000001" w:space="0" w:sz="4" w:val="single"/>
           <w:left w:color="000001" w:space="0" w:sz="4" w:val="single"/>
@@ -2391,13 +2391,13 @@
         </w:tblBorders>
         <w:tblCellMar>
           <w:top w:type="dxa" w:w="0"/>
-          <w:left w:type="dxa" w:w="98"/>
+          <w:left w:type="dxa" w:w="83"/>
           <w:bottom w:type="dxa" w:w="0"/>
           <w:right w:type="dxa" w:w="108"/>
         </w:tblCellMar>
       </w:tblPr>
       <w:tblGrid>
-        <w:gridCol w:w="10429"/>
+        <w:gridCol w:w="10426"/>
       </w:tblGrid>
       <w:tr>
         <w:trPr>
@@ -2406,7 +2406,7 @@
         </w:trPr>
         <w:tc>
           <w:tcPr>
-            <w:tcW w:type="dxa" w:w="10429"/>
+            <w:tcW w:type="dxa" w:w="10426"/>
             <w:gridSpan w:val="2"/>
             <w:tcBorders>
               <w:top w:color="000001" w:space="0" w:sz="4" w:val="single"/>
@@ -2416,13 +2416,13 @@
             </w:tcBorders>
             <w:shd w:fill="E6E6E6" w:val="clear"/>
             <w:tcMar>
-              <w:left w:type="dxa" w:w="98"/>
-            </w:tcMar>
-            <w:vAlign w:val="center"/>
-          </w:tcPr>
-          <w:p>
-            <w:pPr>
-              <w:pStyle w:val="style23"/>
+              <w:left w:type="dxa" w:w="83"/>
+            </w:tcMar>
+            <w:vAlign w:val="center"/>
+          </w:tcPr>
+          <w:p>
+            <w:pPr>
+              <w:pStyle w:val="style29"/>
               <w:ind w:hanging="4844" w:left="4986" w:right="0"/>
               <w:jc w:val="right"/>
             </w:pPr>
@@ -2445,7 +2445,7 @@
         </w:trPr>
         <w:tc>
           <w:tcPr>
-            <w:tcW w:type="dxa" w:w="5214"/>
+            <w:tcW w:type="dxa" w:w="5213"/>
             <w:tcBorders>
               <w:top w:color="000001" w:space="0" w:sz="4" w:val="single"/>
               <w:left w:color="000001" w:space="0" w:sz="4" w:val="single"/>
@@ -2454,7 +2454,7 @@
             </w:tcBorders>
             <w:shd w:fill="FFFFFF" w:val="clear"/>
             <w:tcMar>
-              <w:left w:type="dxa" w:w="98"/>
+              <w:left w:type="dxa" w:w="83"/>
             </w:tcMar>
             <w:vAlign w:val="center"/>
           </w:tcPr>
@@ -2485,16 +2485,16 @@
         </w:tc>
         <w:tc>
           <w:tcPr>
-            <w:tcW w:type="dxa" w:w="5215"/>
-            <w:tcBorders>
-              <w:top w:color="000001" w:space="0" w:sz="4" w:val="single"/>
-              <w:left w:color="000001" w:space="0" w:sz="4" w:val="single"/>
-              <w:bottom w:color="000001" w:space="0" w:sz="4" w:val="single"/>
-              <w:right w:color="000001" w:space="0" w:sz="4" w:val="single"/>
-            </w:tcBorders>
-            <w:shd w:fill="FFFFFF" w:val="clear"/>
-            <w:tcMar>
-              <w:left w:type="dxa" w:w="98"/>
+            <w:tcW w:type="dxa" w:w="5213"/>
+            <w:tcBorders>
+              <w:top w:color="000001" w:space="0" w:sz="4" w:val="single"/>
+              <w:left w:color="000001" w:space="0" w:sz="4" w:val="single"/>
+              <w:bottom w:color="000001" w:space="0" w:sz="4" w:val="single"/>
+              <w:right w:color="000001" w:space="0" w:sz="4" w:val="single"/>
+            </w:tcBorders>
+            <w:shd w:fill="FFFFFF" w:val="clear"/>
+            <w:tcMar>
+              <w:left w:type="dxa" w:w="83"/>
             </w:tcMar>
             <w:vAlign w:val="center"/>
           </w:tcPr>
@@ -2531,7 +2531,7 @@
         </w:trPr>
         <w:tc>
           <w:tcPr>
-            <w:tcW w:type="dxa" w:w="10429"/>
+            <w:tcW w:type="dxa" w:w="10426"/>
             <w:gridSpan w:val="2"/>
             <w:tcBorders>
               <w:top w:color="000001" w:space="0" w:sz="4" w:val="single"/>
@@ -2541,7 +2541,7 @@
             </w:tcBorders>
             <w:shd w:fill="FFFFFF" w:val="clear"/>
             <w:tcMar>
-              <w:left w:type="dxa" w:w="98"/>
+              <w:left w:type="dxa" w:w="83"/>
             </w:tcMar>
             <w:vAlign w:val="center"/>
           </w:tcPr>
@@ -2578,7 +2578,7 @@
         </w:trPr>
         <w:tc>
           <w:tcPr>
-            <w:tcW w:type="dxa" w:w="5214"/>
+            <w:tcW w:type="dxa" w:w="5213"/>
             <w:tcBorders>
               <w:top w:color="000001" w:space="0" w:sz="4" w:val="single"/>
               <w:left w:color="000001" w:space="0" w:sz="4" w:val="single"/>
@@ -2587,7 +2587,7 @@
             </w:tcBorders>
             <w:shd w:fill="FFFFFF" w:val="clear"/>
             <w:tcMar>
-              <w:left w:type="dxa" w:w="98"/>
+              <w:left w:type="dxa" w:w="83"/>
             </w:tcMar>
             <w:vAlign w:val="center"/>
           </w:tcPr>
@@ -2626,16 +2626,16 @@
         </w:tc>
         <w:tc>
           <w:tcPr>
-            <w:tcW w:type="dxa" w:w="5215"/>
-            <w:tcBorders>
-              <w:top w:color="000001" w:space="0" w:sz="4" w:val="single"/>
-              <w:left w:color="000001" w:space="0" w:sz="4" w:val="single"/>
-              <w:bottom w:color="000001" w:space="0" w:sz="4" w:val="single"/>
-              <w:right w:color="000001" w:space="0" w:sz="4" w:val="single"/>
-            </w:tcBorders>
-            <w:shd w:fill="FFFFFF" w:val="clear"/>
-            <w:tcMar>
-              <w:left w:type="dxa" w:w="98"/>
+            <w:tcW w:type="dxa" w:w="5213"/>
+            <w:tcBorders>
+              <w:top w:color="000001" w:space="0" w:sz="4" w:val="single"/>
+              <w:left w:color="000001" w:space="0" w:sz="4" w:val="single"/>
+              <w:bottom w:color="000001" w:space="0" w:sz="4" w:val="single"/>
+              <w:right w:color="000001" w:space="0" w:sz="4" w:val="single"/>
+            </w:tcBorders>
+            <w:shd w:fill="FFFFFF" w:val="clear"/>
+            <w:tcMar>
+              <w:left w:type="dxa" w:w="83"/>
             </w:tcMar>
             <w:vAlign w:val="center"/>
           </w:tcPr>
@@ -2680,7 +2680,7 @@
         </w:trPr>
         <w:tc>
           <w:tcPr>
-            <w:tcW w:type="dxa" w:w="5214"/>
+            <w:tcW w:type="dxa" w:w="5213"/>
             <w:tcBorders>
               <w:top w:color="000001" w:space="0" w:sz="4" w:val="single"/>
               <w:left w:color="000001" w:space="0" w:sz="4" w:val="single"/>
@@ -2689,7 +2689,7 @@
             </w:tcBorders>
             <w:shd w:fill="FFFFFF" w:val="clear"/>
             <w:tcMar>
-              <w:left w:type="dxa" w:w="98"/>
+              <w:left w:type="dxa" w:w="83"/>
             </w:tcMar>
             <w:vAlign w:val="center"/>
           </w:tcPr>
@@ -2710,16 +2710,16 @@
         </w:tc>
         <w:tc>
           <w:tcPr>
-            <w:tcW w:type="dxa" w:w="5215"/>
-            <w:tcBorders>
-              <w:top w:color="000001" w:space="0" w:sz="4" w:val="single"/>
-              <w:left w:color="000001" w:space="0" w:sz="4" w:val="single"/>
-              <w:bottom w:color="000001" w:space="0" w:sz="4" w:val="single"/>
-              <w:right w:color="000001" w:space="0" w:sz="4" w:val="single"/>
-            </w:tcBorders>
-            <w:shd w:fill="FFFFFF" w:val="clear"/>
-            <w:tcMar>
-              <w:left w:type="dxa" w:w="98"/>
+            <w:tcW w:type="dxa" w:w="5213"/>
+            <w:tcBorders>
+              <w:top w:color="000001" w:space="0" w:sz="4" w:val="single"/>
+              <w:left w:color="000001" w:space="0" w:sz="4" w:val="single"/>
+              <w:bottom w:color="000001" w:space="0" w:sz="4" w:val="single"/>
+              <w:right w:color="000001" w:space="0" w:sz="4" w:val="single"/>
+            </w:tcBorders>
+            <w:shd w:fill="FFFFFF" w:val="clear"/>
+            <w:tcMar>
+              <w:left w:type="dxa" w:w="83"/>
             </w:tcMar>
             <w:vAlign w:val="center"/>
           </w:tcPr>
@@ -2746,7 +2746,7 @@
         </w:trPr>
         <w:tc>
           <w:tcPr>
-            <w:tcW w:type="dxa" w:w="10429"/>
+            <w:tcW w:type="dxa" w:w="10426"/>
             <w:gridSpan w:val="2"/>
             <w:tcBorders>
               <w:top w:color="000001" w:space="0" w:sz="4" w:val="single"/>
@@ -2756,7 +2756,7 @@
             </w:tcBorders>
             <w:shd w:fill="FFFFFF" w:val="clear"/>
             <w:tcMar>
-              <w:left w:type="dxa" w:w="98"/>
+              <w:left w:type="dxa" w:w="83"/>
             </w:tcMar>
             <w:vAlign w:val="center"/>
           </w:tcPr>
@@ -2782,7 +2782,7 @@
         </w:trPr>
         <w:tc>
           <w:tcPr>
-            <w:tcW w:type="dxa" w:w="10429"/>
+            <w:tcW w:type="dxa" w:w="10426"/>
             <w:gridSpan w:val="2"/>
             <w:tcBorders>
               <w:top w:color="000001" w:space="0" w:sz="4" w:val="single"/>
@@ -2792,7 +2792,7 @@
             </w:tcBorders>
             <w:shd w:fill="FFFFFF" w:val="clear"/>
             <w:tcMar>
-              <w:left w:type="dxa" w:w="98"/>
+              <w:left w:type="dxa" w:w="83"/>
             </w:tcMar>
             <w:vAlign w:val="center"/>
           </w:tcPr>
@@ -2847,7 +2847,7 @@
         </w:trPr>
         <w:tc>
           <w:tcPr>
-            <w:tcW w:type="dxa" w:w="10429"/>
+            <w:tcW w:type="dxa" w:w="10426"/>
             <w:gridSpan w:val="2"/>
             <w:tcBorders>
               <w:top w:color="000001" w:space="0" w:sz="4" w:val="single"/>
@@ -2857,7 +2857,7 @@
             </w:tcBorders>
             <w:shd w:fill="FFFFFF" w:val="clear"/>
             <w:tcMar>
-              <w:left w:type="dxa" w:w="98"/>
+              <w:left w:type="dxa" w:w="83"/>
             </w:tcMar>
             <w:vAlign w:val="center"/>
           </w:tcPr>
@@ -2959,7 +2959,7 @@
     <w:tbl>
       <w:tblPr>
         <w:jc w:val="left"/>
-        <w:tblInd w:type="dxa" w:w="-10"/>
+        <w:tblInd w:type="dxa" w:w="-25"/>
         <w:tblBorders>
           <w:top w:color="000001" w:space="0" w:sz="4" w:val="single"/>
           <w:left w:color="000001" w:space="0" w:sz="4" w:val="single"/>
@@ -2970,13 +2970,13 @@
         </w:tblBorders>
         <w:tblCellMar>
           <w:top w:type="dxa" w:w="0"/>
-          <w:left w:type="dxa" w:w="98"/>
+          <w:left w:type="dxa" w:w="83"/>
           <w:bottom w:type="dxa" w:w="0"/>
           <w:right w:type="dxa" w:w="108"/>
         </w:tblCellMar>
       </w:tblPr>
       <w:tblGrid>
-        <w:gridCol w:w="10429"/>
+        <w:gridCol w:w="10426"/>
       </w:tblGrid>
       <w:tr>
         <w:trPr>
@@ -2985,7 +2985,7 @@
         </w:trPr>
         <w:tc>
           <w:tcPr>
-            <w:tcW w:type="dxa" w:w="10429"/>
+            <w:tcW w:type="dxa" w:w="10426"/>
             <w:gridSpan w:val="2"/>
             <w:tcBorders>
               <w:top w:color="000001" w:space="0" w:sz="4" w:val="single"/>
@@ -2995,13 +2995,13 @@
             </w:tcBorders>
             <w:shd w:fill="E6E6E6" w:val="clear"/>
             <w:tcMar>
-              <w:left w:type="dxa" w:w="98"/>
-            </w:tcMar>
-            <w:vAlign w:val="center"/>
-          </w:tcPr>
-          <w:p>
-            <w:pPr>
-              <w:pStyle w:val="style23"/>
+              <w:left w:type="dxa" w:w="83"/>
+            </w:tcMar>
+            <w:vAlign w:val="center"/>
+          </w:tcPr>
+          <w:p>
+            <w:pPr>
+              <w:pStyle w:val="style29"/>
               <w:ind w:hanging="4844" w:left="4986" w:right="0"/>
               <w:jc w:val="right"/>
             </w:pPr>
@@ -3024,7 +3024,7 @@
         </w:trPr>
         <w:tc>
           <w:tcPr>
-            <w:tcW w:type="dxa" w:w="5214"/>
+            <w:tcW w:type="dxa" w:w="5213"/>
             <w:tcBorders>
               <w:top w:color="000001" w:space="0" w:sz="4" w:val="single"/>
               <w:left w:color="000001" w:space="0" w:sz="4" w:val="single"/>
@@ -3033,7 +3033,7 @@
             </w:tcBorders>
             <w:shd w:fill="FFFFFF" w:val="clear"/>
             <w:tcMar>
-              <w:left w:type="dxa" w:w="98"/>
+              <w:left w:type="dxa" w:w="83"/>
             </w:tcMar>
             <w:vAlign w:val="center"/>
           </w:tcPr>
@@ -3064,16 +3064,16 @@
         </w:tc>
         <w:tc>
           <w:tcPr>
-            <w:tcW w:type="dxa" w:w="5215"/>
-            <w:tcBorders>
-              <w:top w:color="000001" w:space="0" w:sz="4" w:val="single"/>
-              <w:left w:color="000001" w:space="0" w:sz="4" w:val="single"/>
-              <w:bottom w:color="000001" w:space="0" w:sz="4" w:val="single"/>
-              <w:right w:color="000001" w:space="0" w:sz="4" w:val="single"/>
-            </w:tcBorders>
-            <w:shd w:fill="FFFFFF" w:val="clear"/>
-            <w:tcMar>
-              <w:left w:type="dxa" w:w="98"/>
+            <w:tcW w:type="dxa" w:w="5213"/>
+            <w:tcBorders>
+              <w:top w:color="000001" w:space="0" w:sz="4" w:val="single"/>
+              <w:left w:color="000001" w:space="0" w:sz="4" w:val="single"/>
+              <w:bottom w:color="000001" w:space="0" w:sz="4" w:val="single"/>
+              <w:right w:color="000001" w:space="0" w:sz="4" w:val="single"/>
+            </w:tcBorders>
+            <w:shd w:fill="FFFFFF" w:val="clear"/>
+            <w:tcMar>
+              <w:left w:type="dxa" w:w="83"/>
             </w:tcMar>
             <w:vAlign w:val="center"/>
           </w:tcPr>
@@ -3110,7 +3110,7 @@
         </w:trPr>
         <w:tc>
           <w:tcPr>
-            <w:tcW w:type="dxa" w:w="10429"/>
+            <w:tcW w:type="dxa" w:w="10426"/>
             <w:gridSpan w:val="2"/>
             <w:tcBorders>
               <w:top w:color="000001" w:space="0" w:sz="4" w:val="single"/>
@@ -3120,7 +3120,7 @@
             </w:tcBorders>
             <w:shd w:fill="FFFFFF" w:val="clear"/>
             <w:tcMar>
-              <w:left w:type="dxa" w:w="98"/>
+              <w:left w:type="dxa" w:w="83"/>
             </w:tcMar>
             <w:vAlign w:val="center"/>
           </w:tcPr>
@@ -3157,7 +3157,7 @@
         </w:trPr>
         <w:tc>
           <w:tcPr>
-            <w:tcW w:type="dxa" w:w="5214"/>
+            <w:tcW w:type="dxa" w:w="5213"/>
             <w:tcBorders>
               <w:top w:color="000001" w:space="0" w:sz="4" w:val="single"/>
               <w:left w:color="000001" w:space="0" w:sz="4" w:val="single"/>
@@ -3166,7 +3166,7 @@
             </w:tcBorders>
             <w:shd w:fill="FFFFFF" w:val="clear"/>
             <w:tcMar>
-              <w:left w:type="dxa" w:w="98"/>
+              <w:left w:type="dxa" w:w="83"/>
             </w:tcMar>
             <w:vAlign w:val="center"/>
           </w:tcPr>
@@ -3205,16 +3205,16 @@
         </w:tc>
         <w:tc>
           <w:tcPr>
-            <w:tcW w:type="dxa" w:w="5215"/>
-            <w:tcBorders>
-              <w:top w:color="000001" w:space="0" w:sz="4" w:val="single"/>
-              <w:left w:color="000001" w:space="0" w:sz="4" w:val="single"/>
-              <w:bottom w:color="000001" w:space="0" w:sz="4" w:val="single"/>
-              <w:right w:color="000001" w:space="0" w:sz="4" w:val="single"/>
-            </w:tcBorders>
-            <w:shd w:fill="FFFFFF" w:val="clear"/>
-            <w:tcMar>
-              <w:left w:type="dxa" w:w="98"/>
+            <w:tcW w:type="dxa" w:w="5213"/>
+            <w:tcBorders>
+              <w:top w:color="000001" w:space="0" w:sz="4" w:val="single"/>
+              <w:left w:color="000001" w:space="0" w:sz="4" w:val="single"/>
+              <w:bottom w:color="000001" w:space="0" w:sz="4" w:val="single"/>
+              <w:right w:color="000001" w:space="0" w:sz="4" w:val="single"/>
+            </w:tcBorders>
+            <w:shd w:fill="FFFFFF" w:val="clear"/>
+            <w:tcMar>
+              <w:left w:type="dxa" w:w="83"/>
             </w:tcMar>
             <w:vAlign w:val="center"/>
           </w:tcPr>
@@ -3259,7 +3259,7 @@
         </w:trPr>
         <w:tc>
           <w:tcPr>
-            <w:tcW w:type="dxa" w:w="5214"/>
+            <w:tcW w:type="dxa" w:w="5213"/>
             <w:tcBorders>
               <w:top w:color="000001" w:space="0" w:sz="4" w:val="single"/>
               <w:left w:color="000001" w:space="0" w:sz="4" w:val="single"/>
@@ -3268,7 +3268,7 @@
             </w:tcBorders>
             <w:shd w:fill="FFFFFF" w:val="clear"/>
             <w:tcMar>
-              <w:left w:type="dxa" w:w="98"/>
+              <w:left w:type="dxa" w:w="83"/>
             </w:tcMar>
             <w:vAlign w:val="center"/>
           </w:tcPr>
@@ -3289,16 +3289,16 @@
         </w:tc>
         <w:tc>
           <w:tcPr>
-            <w:tcW w:type="dxa" w:w="5215"/>
-            <w:tcBorders>
-              <w:top w:color="000001" w:space="0" w:sz="4" w:val="single"/>
-              <w:left w:color="000001" w:space="0" w:sz="4" w:val="single"/>
-              <w:bottom w:color="000001" w:space="0" w:sz="4" w:val="single"/>
-              <w:right w:color="000001" w:space="0" w:sz="4" w:val="single"/>
-            </w:tcBorders>
-            <w:shd w:fill="FFFFFF" w:val="clear"/>
-            <w:tcMar>
-              <w:left w:type="dxa" w:w="98"/>
+            <w:tcW w:type="dxa" w:w="5213"/>
+            <w:tcBorders>
+              <w:top w:color="000001" w:space="0" w:sz="4" w:val="single"/>
+              <w:left w:color="000001" w:space="0" w:sz="4" w:val="single"/>
+              <w:bottom w:color="000001" w:space="0" w:sz="4" w:val="single"/>
+              <w:right w:color="000001" w:space="0" w:sz="4" w:val="single"/>
+            </w:tcBorders>
+            <w:shd w:fill="FFFFFF" w:val="clear"/>
+            <w:tcMar>
+              <w:left w:type="dxa" w:w="83"/>
             </w:tcMar>
             <w:vAlign w:val="center"/>
           </w:tcPr>
@@ -3325,7 +3325,7 @@
         </w:trPr>
         <w:tc>
           <w:tcPr>
-            <w:tcW w:type="dxa" w:w="10429"/>
+            <w:tcW w:type="dxa" w:w="10426"/>
             <w:gridSpan w:val="2"/>
             <w:tcBorders>
               <w:top w:color="000001" w:space="0" w:sz="4" w:val="single"/>
@@ -3335,7 +3335,7 @@
             </w:tcBorders>
             <w:shd w:fill="FFFFFF" w:val="clear"/>
             <w:tcMar>
-              <w:left w:type="dxa" w:w="98"/>
+              <w:left w:type="dxa" w:w="83"/>
             </w:tcMar>
             <w:vAlign w:val="center"/>
           </w:tcPr>
@@ -3361,7 +3361,7 @@
         </w:trPr>
         <w:tc>
           <w:tcPr>
-            <w:tcW w:type="dxa" w:w="10429"/>
+            <w:tcW w:type="dxa" w:w="10426"/>
             <w:gridSpan w:val="2"/>
             <w:tcBorders>
               <w:top w:color="000001" w:space="0" w:sz="4" w:val="single"/>
@@ -3371,7 +3371,7 @@
             </w:tcBorders>
             <w:shd w:fill="FFFFFF" w:val="clear"/>
             <w:tcMar>
-              <w:left w:type="dxa" w:w="98"/>
+              <w:left w:type="dxa" w:w="83"/>
             </w:tcMar>
             <w:vAlign w:val="center"/>
           </w:tcPr>
@@ -3429,7 +3429,7 @@
         </w:trPr>
         <w:tc>
           <w:tcPr>
-            <w:tcW w:type="dxa" w:w="10429"/>
+            <w:tcW w:type="dxa" w:w="10426"/>
             <w:gridSpan w:val="2"/>
             <w:tcBorders>
               <w:top w:color="000001" w:space="0" w:sz="4" w:val="single"/>
@@ -3439,7 +3439,7 @@
             </w:tcBorders>
             <w:shd w:fill="FFFFFF" w:val="clear"/>
             <w:tcMar>
-              <w:left w:type="dxa" w:w="98"/>
+              <w:left w:type="dxa" w:w="83"/>
             </w:tcMar>
             <w:vAlign w:val="center"/>
           </w:tcPr>
@@ -3539,7 +3539,7 @@
     <w:tbl>
       <w:tblPr>
         <w:jc w:val="left"/>
-        <w:tblInd w:type="dxa" w:w="-10"/>
+        <w:tblInd w:type="dxa" w:w="-25"/>
         <w:tblBorders>
           <w:top w:color="000001" w:space="0" w:sz="4" w:val="single"/>
           <w:left w:color="000001" w:space="0" w:sz="4" w:val="single"/>
@@ -3550,13 +3550,13 @@
         </w:tblBorders>
         <w:tblCellMar>
           <w:top w:type="dxa" w:w="0"/>
-          <w:left w:type="dxa" w:w="98"/>
+          <w:left w:type="dxa" w:w="83"/>
           <w:bottom w:type="dxa" w:w="0"/>
           <w:right w:type="dxa" w:w="108"/>
         </w:tblCellMar>
       </w:tblPr>
       <w:tblGrid>
-        <w:gridCol w:w="10429"/>
+        <w:gridCol w:w="10426"/>
       </w:tblGrid>
       <w:tr>
         <w:trPr>
@@ -3565,7 +3565,7 @@
         </w:trPr>
         <w:tc>
           <w:tcPr>
-            <w:tcW w:type="dxa" w:w="10429"/>
+            <w:tcW w:type="dxa" w:w="10426"/>
             <w:gridSpan w:val="2"/>
             <w:tcBorders>
               <w:top w:color="000001" w:space="0" w:sz="4" w:val="single"/>
@@ -3575,13 +3575,13 @@
             </w:tcBorders>
             <w:shd w:fill="E6E6E6" w:val="clear"/>
             <w:tcMar>
-              <w:left w:type="dxa" w:w="98"/>
-            </w:tcMar>
-            <w:vAlign w:val="center"/>
-          </w:tcPr>
-          <w:p>
-            <w:pPr>
-              <w:pStyle w:val="style23"/>
+              <w:left w:type="dxa" w:w="83"/>
+            </w:tcMar>
+            <w:vAlign w:val="center"/>
+          </w:tcPr>
+          <w:p>
+            <w:pPr>
+              <w:pStyle w:val="style29"/>
               <w:ind w:hanging="4844" w:left="4986" w:right="0"/>
               <w:jc w:val="right"/>
             </w:pPr>
@@ -3604,7 +3604,7 @@
         </w:trPr>
         <w:tc>
           <w:tcPr>
-            <w:tcW w:type="dxa" w:w="5214"/>
+            <w:tcW w:type="dxa" w:w="5213"/>
             <w:tcBorders>
               <w:top w:color="000001" w:space="0" w:sz="4" w:val="single"/>
               <w:left w:color="000001" w:space="0" w:sz="4" w:val="single"/>
@@ -3613,7 +3613,7 @@
             </w:tcBorders>
             <w:shd w:fill="FFFFFF" w:val="clear"/>
             <w:tcMar>
-              <w:left w:type="dxa" w:w="98"/>
+              <w:left w:type="dxa" w:w="83"/>
             </w:tcMar>
             <w:vAlign w:val="center"/>
           </w:tcPr>
@@ -3644,16 +3644,16 @@
         </w:tc>
         <w:tc>
           <w:tcPr>
-            <w:tcW w:type="dxa" w:w="5215"/>
-            <w:tcBorders>
-              <w:top w:color="000001" w:space="0" w:sz="4" w:val="single"/>
-              <w:left w:color="000001" w:space="0" w:sz="4" w:val="single"/>
-              <w:bottom w:color="000001" w:space="0" w:sz="4" w:val="single"/>
-              <w:right w:color="000001" w:space="0" w:sz="4" w:val="single"/>
-            </w:tcBorders>
-            <w:shd w:fill="FFFFFF" w:val="clear"/>
-            <w:tcMar>
-              <w:left w:type="dxa" w:w="98"/>
+            <w:tcW w:type="dxa" w:w="5213"/>
+            <w:tcBorders>
+              <w:top w:color="000001" w:space="0" w:sz="4" w:val="single"/>
+              <w:left w:color="000001" w:space="0" w:sz="4" w:val="single"/>
+              <w:bottom w:color="000001" w:space="0" w:sz="4" w:val="single"/>
+              <w:right w:color="000001" w:space="0" w:sz="4" w:val="single"/>
+            </w:tcBorders>
+            <w:shd w:fill="FFFFFF" w:val="clear"/>
+            <w:tcMar>
+              <w:left w:type="dxa" w:w="83"/>
             </w:tcMar>
             <w:vAlign w:val="center"/>
           </w:tcPr>
@@ -3690,7 +3690,7 @@
         </w:trPr>
         <w:tc>
           <w:tcPr>
-            <w:tcW w:type="dxa" w:w="10429"/>
+            <w:tcW w:type="dxa" w:w="10426"/>
             <w:gridSpan w:val="2"/>
             <w:tcBorders>
               <w:top w:color="000001" w:space="0" w:sz="4" w:val="single"/>
@@ -3700,7 +3700,7 @@
             </w:tcBorders>
             <w:shd w:fill="FFFFFF" w:val="clear"/>
             <w:tcMar>
-              <w:left w:type="dxa" w:w="98"/>
+              <w:left w:type="dxa" w:w="83"/>
             </w:tcMar>
             <w:vAlign w:val="center"/>
           </w:tcPr>
@@ -3737,7 +3737,7 @@
         </w:trPr>
         <w:tc>
           <w:tcPr>
-            <w:tcW w:type="dxa" w:w="5214"/>
+            <w:tcW w:type="dxa" w:w="5213"/>
             <w:tcBorders>
               <w:top w:color="000001" w:space="0" w:sz="4" w:val="single"/>
               <w:left w:color="000001" w:space="0" w:sz="4" w:val="single"/>
@@ -3746,7 +3746,7 @@
             </w:tcBorders>
             <w:shd w:fill="FFFFFF" w:val="clear"/>
             <w:tcMar>
-              <w:left w:type="dxa" w:w="98"/>
+              <w:left w:type="dxa" w:w="83"/>
             </w:tcMar>
             <w:vAlign w:val="center"/>
           </w:tcPr>
@@ -3785,16 +3785,16 @@
         </w:tc>
         <w:tc>
           <w:tcPr>
-            <w:tcW w:type="dxa" w:w="5215"/>
-            <w:tcBorders>
-              <w:top w:color="000001" w:space="0" w:sz="4" w:val="single"/>
-              <w:left w:color="000001" w:space="0" w:sz="4" w:val="single"/>
-              <w:bottom w:color="000001" w:space="0" w:sz="4" w:val="single"/>
-              <w:right w:color="000001" w:space="0" w:sz="4" w:val="single"/>
-            </w:tcBorders>
-            <w:shd w:fill="FFFFFF" w:val="clear"/>
-            <w:tcMar>
-              <w:left w:type="dxa" w:w="98"/>
+            <w:tcW w:type="dxa" w:w="5213"/>
+            <w:tcBorders>
+              <w:top w:color="000001" w:space="0" w:sz="4" w:val="single"/>
+              <w:left w:color="000001" w:space="0" w:sz="4" w:val="single"/>
+              <w:bottom w:color="000001" w:space="0" w:sz="4" w:val="single"/>
+              <w:right w:color="000001" w:space="0" w:sz="4" w:val="single"/>
+            </w:tcBorders>
+            <w:shd w:fill="FFFFFF" w:val="clear"/>
+            <w:tcMar>
+              <w:left w:type="dxa" w:w="83"/>
             </w:tcMar>
             <w:vAlign w:val="center"/>
           </w:tcPr>
@@ -3839,7 +3839,7 @@
         </w:trPr>
         <w:tc>
           <w:tcPr>
-            <w:tcW w:type="dxa" w:w="5214"/>
+            <w:tcW w:type="dxa" w:w="5213"/>
             <w:tcBorders>
               <w:top w:color="000001" w:space="0" w:sz="4" w:val="single"/>
               <w:left w:color="000001" w:space="0" w:sz="4" w:val="single"/>
@@ -3848,7 +3848,7 @@
             </w:tcBorders>
             <w:shd w:fill="FFFFFF" w:val="clear"/>
             <w:tcMar>
-              <w:left w:type="dxa" w:w="98"/>
+              <w:left w:type="dxa" w:w="83"/>
             </w:tcMar>
             <w:vAlign w:val="center"/>
           </w:tcPr>
@@ -3869,16 +3869,16 @@
         </w:tc>
         <w:tc>
           <w:tcPr>
-            <w:tcW w:type="dxa" w:w="5215"/>
-            <w:tcBorders>
-              <w:top w:color="000001" w:space="0" w:sz="4" w:val="single"/>
-              <w:left w:color="000001" w:space="0" w:sz="4" w:val="single"/>
-              <w:bottom w:color="000001" w:space="0" w:sz="4" w:val="single"/>
-              <w:right w:color="000001" w:space="0" w:sz="4" w:val="single"/>
-            </w:tcBorders>
-            <w:shd w:fill="FFFFFF" w:val="clear"/>
-            <w:tcMar>
-              <w:left w:type="dxa" w:w="98"/>
+            <w:tcW w:type="dxa" w:w="5213"/>
+            <w:tcBorders>
+              <w:top w:color="000001" w:space="0" w:sz="4" w:val="single"/>
+              <w:left w:color="000001" w:space="0" w:sz="4" w:val="single"/>
+              <w:bottom w:color="000001" w:space="0" w:sz="4" w:val="single"/>
+              <w:right w:color="000001" w:space="0" w:sz="4" w:val="single"/>
+            </w:tcBorders>
+            <w:shd w:fill="FFFFFF" w:val="clear"/>
+            <w:tcMar>
+              <w:left w:type="dxa" w:w="83"/>
             </w:tcMar>
             <w:vAlign w:val="center"/>
           </w:tcPr>
@@ -3905,7 +3905,7 @@
         </w:trPr>
         <w:tc>
           <w:tcPr>
-            <w:tcW w:type="dxa" w:w="10429"/>
+            <w:tcW w:type="dxa" w:w="10426"/>
             <w:gridSpan w:val="2"/>
             <w:tcBorders>
               <w:top w:color="000001" w:space="0" w:sz="4" w:val="single"/>
@@ -3915,7 +3915,7 @@
             </w:tcBorders>
             <w:shd w:fill="FFFFFF" w:val="clear"/>
             <w:tcMar>
-              <w:left w:type="dxa" w:w="98"/>
+              <w:left w:type="dxa" w:w="83"/>
             </w:tcMar>
             <w:vAlign w:val="center"/>
           </w:tcPr>
@@ -3941,7 +3941,7 @@
         </w:trPr>
         <w:tc>
           <w:tcPr>
-            <w:tcW w:type="dxa" w:w="10429"/>
+            <w:tcW w:type="dxa" w:w="10426"/>
             <w:gridSpan w:val="2"/>
             <w:tcBorders>
               <w:top w:color="000001" w:space="0" w:sz="4" w:val="single"/>
@@ -3951,7 +3951,7 @@
             </w:tcBorders>
             <w:shd w:fill="FFFFFF" w:val="clear"/>
             <w:tcMar>
-              <w:left w:type="dxa" w:w="98"/>
+              <w:left w:type="dxa" w:w="83"/>
             </w:tcMar>
             <w:vAlign w:val="center"/>
           </w:tcPr>
@@ -4006,7 +4006,7 @@
         </w:trPr>
         <w:tc>
           <w:tcPr>
-            <w:tcW w:type="dxa" w:w="10429"/>
+            <w:tcW w:type="dxa" w:w="10426"/>
             <w:gridSpan w:val="2"/>
             <w:tcBorders>
               <w:top w:color="000001" w:space="0" w:sz="4" w:val="single"/>
@@ -4016,7 +4016,7 @@
             </w:tcBorders>
             <w:shd w:fill="FFFFFF" w:val="clear"/>
             <w:tcMar>
-              <w:left w:type="dxa" w:w="98"/>
+              <w:left w:type="dxa" w:w="83"/>
             </w:tcMar>
             <w:vAlign w:val="center"/>
           </w:tcPr>
@@ -4118,7 +4118,7 @@
     <w:tbl>
       <w:tblPr>
         <w:jc w:val="left"/>
-        <w:tblInd w:type="dxa" w:w="-10"/>
+        <w:tblInd w:type="dxa" w:w="-25"/>
         <w:tblBorders>
           <w:top w:color="000001" w:space="0" w:sz="4" w:val="single"/>
           <w:left w:color="000001" w:space="0" w:sz="4" w:val="single"/>
@@ -4129,13 +4129,13 @@
         </w:tblBorders>
         <w:tblCellMar>
           <w:top w:type="dxa" w:w="0"/>
-          <w:left w:type="dxa" w:w="98"/>
+          <w:left w:type="dxa" w:w="83"/>
           <w:bottom w:type="dxa" w:w="0"/>
           <w:right w:type="dxa" w:w="108"/>
         </w:tblCellMar>
       </w:tblPr>
       <w:tblGrid>
-        <w:gridCol w:w="10429"/>
+        <w:gridCol w:w="10426"/>
       </w:tblGrid>
       <w:tr>
         <w:trPr>
@@ -4144,7 +4144,7 @@
         </w:trPr>
         <w:tc>
           <w:tcPr>
-            <w:tcW w:type="dxa" w:w="10429"/>
+            <w:tcW w:type="dxa" w:w="10426"/>
             <w:gridSpan w:val="2"/>
             <w:tcBorders>
               <w:top w:color="000001" w:space="0" w:sz="4" w:val="single"/>
@@ -4154,13 +4154,13 @@
             </w:tcBorders>
             <w:shd w:fill="E6E6E6" w:val="clear"/>
             <w:tcMar>
-              <w:left w:type="dxa" w:w="98"/>
-            </w:tcMar>
-            <w:vAlign w:val="center"/>
-          </w:tcPr>
-          <w:p>
-            <w:pPr>
-              <w:pStyle w:val="style23"/>
+              <w:left w:type="dxa" w:w="83"/>
+            </w:tcMar>
+            <w:vAlign w:val="center"/>
+          </w:tcPr>
+          <w:p>
+            <w:pPr>
+              <w:pStyle w:val="style29"/>
               <w:ind w:hanging="4844" w:left="4986" w:right="0"/>
               <w:jc w:val="right"/>
             </w:pPr>
@@ -4183,7 +4183,7 @@
         </w:trPr>
         <w:tc>
           <w:tcPr>
-            <w:tcW w:type="dxa" w:w="5214"/>
+            <w:tcW w:type="dxa" w:w="5213"/>
             <w:tcBorders>
               <w:top w:color="000001" w:space="0" w:sz="4" w:val="single"/>
               <w:left w:color="000001" w:space="0" w:sz="4" w:val="single"/>
@@ -4192,7 +4192,7 @@
             </w:tcBorders>
             <w:shd w:fill="FFFFFF" w:val="clear"/>
             <w:tcMar>
-              <w:left w:type="dxa" w:w="98"/>
+              <w:left w:type="dxa" w:w="83"/>
             </w:tcMar>
             <w:vAlign w:val="center"/>
           </w:tcPr>
@@ -4223,16 +4223,16 @@
         </w:tc>
         <w:tc>
           <w:tcPr>
-            <w:tcW w:type="dxa" w:w="5215"/>
-            <w:tcBorders>
-              <w:top w:color="000001" w:space="0" w:sz="4" w:val="single"/>
-              <w:left w:color="000001" w:space="0" w:sz="4" w:val="single"/>
-              <w:bottom w:color="000001" w:space="0" w:sz="4" w:val="single"/>
-              <w:right w:color="000001" w:space="0" w:sz="4" w:val="single"/>
-            </w:tcBorders>
-            <w:shd w:fill="FFFFFF" w:val="clear"/>
-            <w:tcMar>
-              <w:left w:type="dxa" w:w="98"/>
+            <w:tcW w:type="dxa" w:w="5213"/>
+            <w:tcBorders>
+              <w:top w:color="000001" w:space="0" w:sz="4" w:val="single"/>
+              <w:left w:color="000001" w:space="0" w:sz="4" w:val="single"/>
+              <w:bottom w:color="000001" w:space="0" w:sz="4" w:val="single"/>
+              <w:right w:color="000001" w:space="0" w:sz="4" w:val="single"/>
+            </w:tcBorders>
+            <w:shd w:fill="FFFFFF" w:val="clear"/>
+            <w:tcMar>
+              <w:left w:type="dxa" w:w="83"/>
             </w:tcMar>
             <w:vAlign w:val="center"/>
           </w:tcPr>
@@ -4269,7 +4269,7 @@
         </w:trPr>
         <w:tc>
           <w:tcPr>
-            <w:tcW w:type="dxa" w:w="10429"/>
+            <w:tcW w:type="dxa" w:w="10426"/>
             <w:gridSpan w:val="2"/>
             <w:tcBorders>
               <w:top w:color="000001" w:space="0" w:sz="4" w:val="single"/>
@@ -4279,7 +4279,7 @@
             </w:tcBorders>
             <w:shd w:fill="FFFFFF" w:val="clear"/>
             <w:tcMar>
-              <w:left w:type="dxa" w:w="98"/>
+              <w:left w:type="dxa" w:w="83"/>
             </w:tcMar>
             <w:vAlign w:val="center"/>
           </w:tcPr>
@@ -4316,7 +4316,7 @@
         </w:trPr>
         <w:tc>
           <w:tcPr>
-            <w:tcW w:type="dxa" w:w="5214"/>
+            <w:tcW w:type="dxa" w:w="5213"/>
             <w:tcBorders>
               <w:top w:color="000001" w:space="0" w:sz="4" w:val="single"/>
               <w:left w:color="000001" w:space="0" w:sz="4" w:val="single"/>
@@ -4325,7 +4325,7 @@
             </w:tcBorders>
             <w:shd w:fill="FFFFFF" w:val="clear"/>
             <w:tcMar>
-              <w:left w:type="dxa" w:w="98"/>
+              <w:left w:type="dxa" w:w="83"/>
             </w:tcMar>
             <w:vAlign w:val="center"/>
           </w:tcPr>
@@ -4364,16 +4364,16 @@
         </w:tc>
         <w:tc>
           <w:tcPr>
-            <w:tcW w:type="dxa" w:w="5215"/>
-            <w:tcBorders>
-              <w:top w:color="000001" w:space="0" w:sz="4" w:val="single"/>
-              <w:left w:color="000001" w:space="0" w:sz="4" w:val="single"/>
-              <w:bottom w:color="000001" w:space="0" w:sz="4" w:val="single"/>
-              <w:right w:color="000001" w:space="0" w:sz="4" w:val="single"/>
-            </w:tcBorders>
-            <w:shd w:fill="FFFFFF" w:val="clear"/>
-            <w:tcMar>
-              <w:left w:type="dxa" w:w="98"/>
+            <w:tcW w:type="dxa" w:w="5213"/>
+            <w:tcBorders>
+              <w:top w:color="000001" w:space="0" w:sz="4" w:val="single"/>
+              <w:left w:color="000001" w:space="0" w:sz="4" w:val="single"/>
+              <w:bottom w:color="000001" w:space="0" w:sz="4" w:val="single"/>
+              <w:right w:color="000001" w:space="0" w:sz="4" w:val="single"/>
+            </w:tcBorders>
+            <w:shd w:fill="FFFFFF" w:val="clear"/>
+            <w:tcMar>
+              <w:left w:type="dxa" w:w="83"/>
             </w:tcMar>
             <w:vAlign w:val="center"/>
           </w:tcPr>
@@ -4418,7 +4418,7 @@
         </w:trPr>
         <w:tc>
           <w:tcPr>
-            <w:tcW w:type="dxa" w:w="5214"/>
+            <w:tcW w:type="dxa" w:w="5213"/>
             <w:tcBorders>
               <w:top w:color="000001" w:space="0" w:sz="4" w:val="single"/>
               <w:left w:color="000001" w:space="0" w:sz="4" w:val="single"/>
@@ -4427,7 +4427,7 @@
             </w:tcBorders>
             <w:shd w:fill="FFFFFF" w:val="clear"/>
             <w:tcMar>
-              <w:left w:type="dxa" w:w="98"/>
+              <w:left w:type="dxa" w:w="83"/>
             </w:tcMar>
             <w:vAlign w:val="center"/>
           </w:tcPr>
@@ -4448,16 +4448,16 @@
         </w:tc>
         <w:tc>
           <w:tcPr>
-            <w:tcW w:type="dxa" w:w="5215"/>
-            <w:tcBorders>
-              <w:top w:color="000001" w:space="0" w:sz="4" w:val="single"/>
-              <w:left w:color="000001" w:space="0" w:sz="4" w:val="single"/>
-              <w:bottom w:color="000001" w:space="0" w:sz="4" w:val="single"/>
-              <w:right w:color="000001" w:space="0" w:sz="4" w:val="single"/>
-            </w:tcBorders>
-            <w:shd w:fill="FFFFFF" w:val="clear"/>
-            <w:tcMar>
-              <w:left w:type="dxa" w:w="98"/>
+            <w:tcW w:type="dxa" w:w="5213"/>
+            <w:tcBorders>
+              <w:top w:color="000001" w:space="0" w:sz="4" w:val="single"/>
+              <w:left w:color="000001" w:space="0" w:sz="4" w:val="single"/>
+              <w:bottom w:color="000001" w:space="0" w:sz="4" w:val="single"/>
+              <w:right w:color="000001" w:space="0" w:sz="4" w:val="single"/>
+            </w:tcBorders>
+            <w:shd w:fill="FFFFFF" w:val="clear"/>
+            <w:tcMar>
+              <w:left w:type="dxa" w:w="83"/>
             </w:tcMar>
             <w:vAlign w:val="center"/>
           </w:tcPr>
@@ -4484,7 +4484,7 @@
         </w:trPr>
         <w:tc>
           <w:tcPr>
-            <w:tcW w:type="dxa" w:w="10429"/>
+            <w:tcW w:type="dxa" w:w="10426"/>
             <w:gridSpan w:val="2"/>
             <w:tcBorders>
               <w:top w:color="000001" w:space="0" w:sz="4" w:val="single"/>
@@ -4494,7 +4494,7 @@
             </w:tcBorders>
             <w:shd w:fill="FFFFFF" w:val="clear"/>
             <w:tcMar>
-              <w:left w:type="dxa" w:w="98"/>
+              <w:left w:type="dxa" w:w="83"/>
             </w:tcMar>
             <w:vAlign w:val="center"/>
           </w:tcPr>
@@ -4520,7 +4520,7 @@
         </w:trPr>
         <w:tc>
           <w:tcPr>
-            <w:tcW w:type="dxa" w:w="10429"/>
+            <w:tcW w:type="dxa" w:w="10426"/>
             <w:gridSpan w:val="2"/>
             <w:tcBorders>
               <w:top w:color="000001" w:space="0" w:sz="4" w:val="single"/>
@@ -4530,7 +4530,7 @@
             </w:tcBorders>
             <w:shd w:fill="FFFFFF" w:val="clear"/>
             <w:tcMar>
-              <w:left w:type="dxa" w:w="98"/>
+              <w:left w:type="dxa" w:w="83"/>
             </w:tcMar>
             <w:vAlign w:val="center"/>
           </w:tcPr>
@@ -4585,7 +4585,7 @@
         </w:trPr>
         <w:tc>
           <w:tcPr>
-            <w:tcW w:type="dxa" w:w="10429"/>
+            <w:tcW w:type="dxa" w:w="10426"/>
             <w:gridSpan w:val="2"/>
             <w:tcBorders>
               <w:top w:color="000001" w:space="0" w:sz="4" w:val="single"/>
@@ -4595,7 +4595,7 @@
             </w:tcBorders>
             <w:shd w:fill="FFFFFF" w:val="clear"/>
             <w:tcMar>
-              <w:left w:type="dxa" w:w="98"/>
+              <w:left w:type="dxa" w:w="83"/>
             </w:tcMar>
             <w:vAlign w:val="center"/>
           </w:tcPr>
@@ -4716,7 +4716,7 @@
     <w:tbl>
       <w:tblPr>
         <w:jc w:val="left"/>
-        <w:tblInd w:type="dxa" w:w="-10"/>
+        <w:tblInd w:type="dxa" w:w="-25"/>
         <w:tblBorders>
           <w:top w:color="000001" w:space="0" w:sz="4" w:val="single"/>
           <w:left w:color="000001" w:space="0" w:sz="4" w:val="single"/>
@@ -4727,13 +4727,13 @@
         </w:tblBorders>
         <w:tblCellMar>
           <w:top w:type="dxa" w:w="0"/>
-          <w:left w:type="dxa" w:w="98"/>
+          <w:left w:type="dxa" w:w="83"/>
           <w:bottom w:type="dxa" w:w="0"/>
           <w:right w:type="dxa" w:w="108"/>
         </w:tblCellMar>
       </w:tblPr>
       <w:tblGrid>
-        <w:gridCol w:w="10429"/>
+        <w:gridCol w:w="10426"/>
       </w:tblGrid>
       <w:tr>
         <w:trPr>
@@ -4742,7 +4742,7 @@
         </w:trPr>
         <w:tc>
           <w:tcPr>
-            <w:tcW w:type="dxa" w:w="10429"/>
+            <w:tcW w:type="dxa" w:w="10426"/>
             <w:gridSpan w:val="2"/>
             <w:tcBorders>
               <w:top w:color="000001" w:space="0" w:sz="4" w:val="single"/>
@@ -4752,13 +4752,13 @@
             </w:tcBorders>
             <w:shd w:fill="E6E6E6" w:val="clear"/>
             <w:tcMar>
-              <w:left w:type="dxa" w:w="98"/>
-            </w:tcMar>
-            <w:vAlign w:val="center"/>
-          </w:tcPr>
-          <w:p>
-            <w:pPr>
-              <w:pStyle w:val="style23"/>
+              <w:left w:type="dxa" w:w="83"/>
+            </w:tcMar>
+            <w:vAlign w:val="center"/>
+          </w:tcPr>
+          <w:p>
+            <w:pPr>
+              <w:pStyle w:val="style29"/>
               <w:ind w:hanging="4844" w:left="4986" w:right="0"/>
               <w:jc w:val="right"/>
             </w:pPr>
@@ -4781,7 +4781,7 @@
         </w:trPr>
         <w:tc>
           <w:tcPr>
-            <w:tcW w:type="dxa" w:w="5214"/>
+            <w:tcW w:type="dxa" w:w="5213"/>
             <w:tcBorders>
               <w:top w:color="000001" w:space="0" w:sz="4" w:val="single"/>
               <w:left w:color="000001" w:space="0" w:sz="4" w:val="single"/>
@@ -4790,7 +4790,7 @@
             </w:tcBorders>
             <w:shd w:fill="FFFFFF" w:val="clear"/>
             <w:tcMar>
-              <w:left w:type="dxa" w:w="98"/>
+              <w:left w:type="dxa" w:w="83"/>
             </w:tcMar>
             <w:vAlign w:val="center"/>
           </w:tcPr>
@@ -4821,16 +4821,16 @@
         </w:tc>
         <w:tc>
           <w:tcPr>
-            <w:tcW w:type="dxa" w:w="5215"/>
-            <w:tcBorders>
-              <w:top w:color="000001" w:space="0" w:sz="4" w:val="single"/>
-              <w:left w:color="000001" w:space="0" w:sz="4" w:val="single"/>
-              <w:bottom w:color="000001" w:space="0" w:sz="4" w:val="single"/>
-              <w:right w:color="000001" w:space="0" w:sz="4" w:val="single"/>
-            </w:tcBorders>
-            <w:shd w:fill="FFFFFF" w:val="clear"/>
-            <w:tcMar>
-              <w:left w:type="dxa" w:w="98"/>
+            <w:tcW w:type="dxa" w:w="5213"/>
+            <w:tcBorders>
+              <w:top w:color="000001" w:space="0" w:sz="4" w:val="single"/>
+              <w:left w:color="000001" w:space="0" w:sz="4" w:val="single"/>
+              <w:bottom w:color="000001" w:space="0" w:sz="4" w:val="single"/>
+              <w:right w:color="000001" w:space="0" w:sz="4" w:val="single"/>
+            </w:tcBorders>
+            <w:shd w:fill="FFFFFF" w:val="clear"/>
+            <w:tcMar>
+              <w:left w:type="dxa" w:w="83"/>
             </w:tcMar>
             <w:vAlign w:val="center"/>
           </w:tcPr>
@@ -4867,7 +4867,7 @@
         </w:trPr>
         <w:tc>
           <w:tcPr>
-            <w:tcW w:type="dxa" w:w="10429"/>
+            <w:tcW w:type="dxa" w:w="10426"/>
             <w:gridSpan w:val="2"/>
             <w:tcBorders>
               <w:top w:color="000001" w:space="0" w:sz="4" w:val="single"/>
@@ -4877,7 +4877,7 @@
             </w:tcBorders>
             <w:shd w:fill="FFFFFF" w:val="clear"/>
             <w:tcMar>
-              <w:left w:type="dxa" w:w="98"/>
+              <w:left w:type="dxa" w:w="83"/>
             </w:tcMar>
             <w:vAlign w:val="center"/>
           </w:tcPr>
@@ -4914,7 +4914,7 @@
         </w:trPr>
         <w:tc>
           <w:tcPr>
-            <w:tcW w:type="dxa" w:w="5214"/>
+            <w:tcW w:type="dxa" w:w="5213"/>
             <w:tcBorders>
               <w:top w:color="000001" w:space="0" w:sz="4" w:val="single"/>
               <w:left w:color="000001" w:space="0" w:sz="4" w:val="single"/>
@@ -4923,7 +4923,7 @@
             </w:tcBorders>
             <w:shd w:fill="FFFFFF" w:val="clear"/>
             <w:tcMar>
-              <w:left w:type="dxa" w:w="98"/>
+              <w:left w:type="dxa" w:w="83"/>
             </w:tcMar>
             <w:vAlign w:val="center"/>
           </w:tcPr>
@@ -4962,16 +4962,16 @@
         </w:tc>
         <w:tc>
           <w:tcPr>
-            <w:tcW w:type="dxa" w:w="5215"/>
-            <w:tcBorders>
-              <w:top w:color="000001" w:space="0" w:sz="4" w:val="single"/>
-              <w:left w:color="000001" w:space="0" w:sz="4" w:val="single"/>
-              <w:bottom w:color="000001" w:space="0" w:sz="4" w:val="single"/>
-              <w:right w:color="000001" w:space="0" w:sz="4" w:val="single"/>
-            </w:tcBorders>
-            <w:shd w:fill="FFFFFF" w:val="clear"/>
-            <w:tcMar>
-              <w:left w:type="dxa" w:w="98"/>
+            <w:tcW w:type="dxa" w:w="5213"/>
+            <w:tcBorders>
+              <w:top w:color="000001" w:space="0" w:sz="4" w:val="single"/>
+              <w:left w:color="000001" w:space="0" w:sz="4" w:val="single"/>
+              <w:bottom w:color="000001" w:space="0" w:sz="4" w:val="single"/>
+              <w:right w:color="000001" w:space="0" w:sz="4" w:val="single"/>
+            </w:tcBorders>
+            <w:shd w:fill="FFFFFF" w:val="clear"/>
+            <w:tcMar>
+              <w:left w:type="dxa" w:w="83"/>
             </w:tcMar>
             <w:vAlign w:val="center"/>
           </w:tcPr>
@@ -5016,7 +5016,7 @@
         </w:trPr>
         <w:tc>
           <w:tcPr>
-            <w:tcW w:type="dxa" w:w="5214"/>
+            <w:tcW w:type="dxa" w:w="5213"/>
             <w:tcBorders>
               <w:top w:color="000001" w:space="0" w:sz="4" w:val="single"/>
               <w:left w:color="000001" w:space="0" w:sz="4" w:val="single"/>
@@ -5025,7 +5025,7 @@
             </w:tcBorders>
             <w:shd w:fill="FFFFFF" w:val="clear"/>
             <w:tcMar>
-              <w:left w:type="dxa" w:w="98"/>
+              <w:left w:type="dxa" w:w="83"/>
             </w:tcMar>
             <w:vAlign w:val="center"/>
           </w:tcPr>
@@ -5046,16 +5046,16 @@
         </w:tc>
         <w:tc>
           <w:tcPr>
-            <w:tcW w:type="dxa" w:w="5215"/>
-            <w:tcBorders>
-              <w:top w:color="000001" w:space="0" w:sz="4" w:val="single"/>
-              <w:left w:color="000001" w:space="0" w:sz="4" w:val="single"/>
-              <w:bottom w:color="000001" w:space="0" w:sz="4" w:val="single"/>
-              <w:right w:color="000001" w:space="0" w:sz="4" w:val="single"/>
-            </w:tcBorders>
-            <w:shd w:fill="FFFFFF" w:val="clear"/>
-            <w:tcMar>
-              <w:left w:type="dxa" w:w="98"/>
+            <w:tcW w:type="dxa" w:w="5213"/>
+            <w:tcBorders>
+              <w:top w:color="000001" w:space="0" w:sz="4" w:val="single"/>
+              <w:left w:color="000001" w:space="0" w:sz="4" w:val="single"/>
+              <w:bottom w:color="000001" w:space="0" w:sz="4" w:val="single"/>
+              <w:right w:color="000001" w:space="0" w:sz="4" w:val="single"/>
+            </w:tcBorders>
+            <w:shd w:fill="FFFFFF" w:val="clear"/>
+            <w:tcMar>
+              <w:left w:type="dxa" w:w="83"/>
             </w:tcMar>
             <w:vAlign w:val="center"/>
           </w:tcPr>
@@ -5082,7 +5082,7 @@
         </w:trPr>
         <w:tc>
           <w:tcPr>
-            <w:tcW w:type="dxa" w:w="10429"/>
+            <w:tcW w:type="dxa" w:w="10426"/>
             <w:gridSpan w:val="2"/>
             <w:tcBorders>
               <w:top w:color="000001" w:space="0" w:sz="4" w:val="single"/>
@@ -5092,7 +5092,7 @@
             </w:tcBorders>
             <w:shd w:fill="FFFFFF" w:val="clear"/>
             <w:tcMar>
-              <w:left w:type="dxa" w:w="98"/>
+              <w:left w:type="dxa" w:w="83"/>
             </w:tcMar>
             <w:vAlign w:val="center"/>
           </w:tcPr>
@@ -5118,7 +5118,7 @@
         </w:trPr>
         <w:tc>
           <w:tcPr>
-            <w:tcW w:type="dxa" w:w="10429"/>
+            <w:tcW w:type="dxa" w:w="10426"/>
             <w:gridSpan w:val="2"/>
             <w:tcBorders>
               <w:top w:color="000001" w:space="0" w:sz="4" w:val="single"/>
@@ -5128,7 +5128,7 @@
             </w:tcBorders>
             <w:shd w:fill="FFFFFF" w:val="clear"/>
             <w:tcMar>
-              <w:left w:type="dxa" w:w="98"/>
+              <w:left w:type="dxa" w:w="83"/>
             </w:tcMar>
             <w:vAlign w:val="center"/>
           </w:tcPr>
@@ -5183,7 +5183,7 @@
         </w:trPr>
         <w:tc>
           <w:tcPr>
-            <w:tcW w:type="dxa" w:w="10429"/>
+            <w:tcW w:type="dxa" w:w="10426"/>
             <w:gridSpan w:val="2"/>
             <w:tcBorders>
               <w:top w:color="000001" w:space="0" w:sz="4" w:val="single"/>
@@ -5193,7 +5193,7 @@
             </w:tcBorders>
             <w:shd w:fill="FFFFFF" w:val="clear"/>
             <w:tcMar>
-              <w:left w:type="dxa" w:w="98"/>
+              <w:left w:type="dxa" w:w="83"/>
             </w:tcMar>
             <w:vAlign w:val="center"/>
           </w:tcPr>
@@ -5295,7 +5295,7 @@
     <w:tbl>
       <w:tblPr>
         <w:jc w:val="left"/>
-        <w:tblInd w:type="dxa" w:w="-10"/>
+        <w:tblInd w:type="dxa" w:w="-25"/>
         <w:tblBorders>
           <w:top w:color="000001" w:space="0" w:sz="4" w:val="single"/>
           <w:left w:color="000001" w:space="0" w:sz="4" w:val="single"/>
@@ -5306,13 +5306,13 @@
         </w:tblBorders>
         <w:tblCellMar>
           <w:top w:type="dxa" w:w="0"/>
-          <w:left w:type="dxa" w:w="98"/>
+          <w:left w:type="dxa" w:w="83"/>
           <w:bottom w:type="dxa" w:w="0"/>
           <w:right w:type="dxa" w:w="108"/>
         </w:tblCellMar>
       </w:tblPr>
       <w:tblGrid>
-        <w:gridCol w:w="10429"/>
+        <w:gridCol w:w="10426"/>
       </w:tblGrid>
       <w:tr>
         <w:trPr>
@@ -5321,7 +5321,7 @@
         </w:trPr>
         <w:tc>
           <w:tcPr>
-            <w:tcW w:type="dxa" w:w="10429"/>
+            <w:tcW w:type="dxa" w:w="10426"/>
             <w:gridSpan w:val="2"/>
             <w:tcBorders>
               <w:top w:color="000001" w:space="0" w:sz="4" w:val="single"/>
@@ -5331,13 +5331,13 @@
             </w:tcBorders>
             <w:shd w:fill="E6E6E6" w:val="clear"/>
             <w:tcMar>
-              <w:left w:type="dxa" w:w="98"/>
-            </w:tcMar>
-            <w:vAlign w:val="center"/>
-          </w:tcPr>
-          <w:p>
-            <w:pPr>
-              <w:pStyle w:val="style23"/>
+              <w:left w:type="dxa" w:w="83"/>
+            </w:tcMar>
+            <w:vAlign w:val="center"/>
+          </w:tcPr>
+          <w:p>
+            <w:pPr>
+              <w:pStyle w:val="style29"/>
               <w:ind w:hanging="4844" w:left="4986" w:right="0"/>
               <w:jc w:val="right"/>
             </w:pPr>
@@ -5360,7 +5360,7 @@
         </w:trPr>
         <w:tc>
           <w:tcPr>
-            <w:tcW w:type="dxa" w:w="5214"/>
+            <w:tcW w:type="dxa" w:w="5213"/>
             <w:tcBorders>
               <w:top w:color="000001" w:space="0" w:sz="4" w:val="single"/>
               <w:left w:color="000001" w:space="0" w:sz="4" w:val="single"/>
@@ -5369,7 +5369,7 @@
             </w:tcBorders>
             <w:shd w:fill="FFFFFF" w:val="clear"/>
             <w:tcMar>
-              <w:left w:type="dxa" w:w="98"/>
+              <w:left w:type="dxa" w:w="83"/>
             </w:tcMar>
             <w:vAlign w:val="center"/>
           </w:tcPr>
@@ -5400,16 +5400,16 @@
         </w:tc>
         <w:tc>
           <w:tcPr>
-            <w:tcW w:type="dxa" w:w="5215"/>
-            <w:tcBorders>
-              <w:top w:color="000001" w:space="0" w:sz="4" w:val="single"/>
-              <w:left w:color="000001" w:space="0" w:sz="4" w:val="single"/>
-              <w:bottom w:color="000001" w:space="0" w:sz="4" w:val="single"/>
-              <w:right w:color="000001" w:space="0" w:sz="4" w:val="single"/>
-            </w:tcBorders>
-            <w:shd w:fill="FFFFFF" w:val="clear"/>
-            <w:tcMar>
-              <w:left w:type="dxa" w:w="98"/>
+            <w:tcW w:type="dxa" w:w="5213"/>
+            <w:tcBorders>
+              <w:top w:color="000001" w:space="0" w:sz="4" w:val="single"/>
+              <w:left w:color="000001" w:space="0" w:sz="4" w:val="single"/>
+              <w:bottom w:color="000001" w:space="0" w:sz="4" w:val="single"/>
+              <w:right w:color="000001" w:space="0" w:sz="4" w:val="single"/>
+            </w:tcBorders>
+            <w:shd w:fill="FFFFFF" w:val="clear"/>
+            <w:tcMar>
+              <w:left w:type="dxa" w:w="83"/>
             </w:tcMar>
             <w:vAlign w:val="center"/>
           </w:tcPr>
@@ -5446,7 +5446,7 @@
         </w:trPr>
         <w:tc>
           <w:tcPr>
-            <w:tcW w:type="dxa" w:w="10429"/>
+            <w:tcW w:type="dxa" w:w="10426"/>
             <w:gridSpan w:val="2"/>
             <w:tcBorders>
               <w:top w:color="000001" w:space="0" w:sz="4" w:val="single"/>
@@ -5456,7 +5456,7 @@
             </w:tcBorders>
             <w:shd w:fill="FFFFFF" w:val="clear"/>
             <w:tcMar>
-              <w:left w:type="dxa" w:w="98"/>
+              <w:left w:type="dxa" w:w="83"/>
             </w:tcMar>
             <w:vAlign w:val="center"/>
           </w:tcPr>
@@ -5493,7 +5493,7 @@
         </w:trPr>
         <w:tc>
           <w:tcPr>
-            <w:tcW w:type="dxa" w:w="5214"/>
+            <w:tcW w:type="dxa" w:w="5213"/>
             <w:tcBorders>
               <w:top w:color="000001" w:space="0" w:sz="4" w:val="single"/>
               <w:left w:color="000001" w:space="0" w:sz="4" w:val="single"/>
@@ -5502,7 +5502,7 @@
             </w:tcBorders>
             <w:shd w:fill="FFFFFF" w:val="clear"/>
             <w:tcMar>
-              <w:left w:type="dxa" w:w="98"/>
+              <w:left w:type="dxa" w:w="83"/>
             </w:tcMar>
             <w:vAlign w:val="center"/>
           </w:tcPr>
@@ -5541,16 +5541,16 @@
         </w:tc>
         <w:tc>
           <w:tcPr>
-            <w:tcW w:type="dxa" w:w="5215"/>
-            <w:tcBorders>
-              <w:top w:color="000001" w:space="0" w:sz="4" w:val="single"/>
-              <w:left w:color="000001" w:space="0" w:sz="4" w:val="single"/>
-              <w:bottom w:color="000001" w:space="0" w:sz="4" w:val="single"/>
-              <w:right w:color="000001" w:space="0" w:sz="4" w:val="single"/>
-            </w:tcBorders>
-            <w:shd w:fill="FFFFFF" w:val="clear"/>
-            <w:tcMar>
-              <w:left w:type="dxa" w:w="98"/>
+            <w:tcW w:type="dxa" w:w="5213"/>
+            <w:tcBorders>
+              <w:top w:color="000001" w:space="0" w:sz="4" w:val="single"/>
+              <w:left w:color="000001" w:space="0" w:sz="4" w:val="single"/>
+              <w:bottom w:color="000001" w:space="0" w:sz="4" w:val="single"/>
+              <w:right w:color="000001" w:space="0" w:sz="4" w:val="single"/>
+            </w:tcBorders>
+            <w:shd w:fill="FFFFFF" w:val="clear"/>
+            <w:tcMar>
+              <w:left w:type="dxa" w:w="83"/>
             </w:tcMar>
             <w:vAlign w:val="center"/>
           </w:tcPr>
@@ -5595,7 +5595,7 @@
         </w:trPr>
         <w:tc>
           <w:tcPr>
-            <w:tcW w:type="dxa" w:w="5214"/>
+            <w:tcW w:type="dxa" w:w="5213"/>
             <w:tcBorders>
               <w:top w:color="000001" w:space="0" w:sz="4" w:val="single"/>
               <w:left w:color="000001" w:space="0" w:sz="4" w:val="single"/>
@@ -5604,7 +5604,7 @@
             </w:tcBorders>
             <w:shd w:fill="FFFFFF" w:val="clear"/>
             <w:tcMar>
-              <w:left w:type="dxa" w:w="98"/>
+              <w:left w:type="dxa" w:w="83"/>
             </w:tcMar>
             <w:vAlign w:val="center"/>
           </w:tcPr>
@@ -5625,16 +5625,16 @@
         </w:tc>
         <w:tc>
           <w:tcPr>
-            <w:tcW w:type="dxa" w:w="5215"/>
-            <w:tcBorders>
-              <w:top w:color="000001" w:space="0" w:sz="4" w:val="single"/>
-              <w:left w:color="000001" w:space="0" w:sz="4" w:val="single"/>
-              <w:bottom w:color="000001" w:space="0" w:sz="4" w:val="single"/>
-              <w:right w:color="000001" w:space="0" w:sz="4" w:val="single"/>
-            </w:tcBorders>
-            <w:shd w:fill="FFFFFF" w:val="clear"/>
-            <w:tcMar>
-              <w:left w:type="dxa" w:w="98"/>
+            <w:tcW w:type="dxa" w:w="5213"/>
+            <w:tcBorders>
+              <w:top w:color="000001" w:space="0" w:sz="4" w:val="single"/>
+              <w:left w:color="000001" w:space="0" w:sz="4" w:val="single"/>
+              <w:bottom w:color="000001" w:space="0" w:sz="4" w:val="single"/>
+              <w:right w:color="000001" w:space="0" w:sz="4" w:val="single"/>
+            </w:tcBorders>
+            <w:shd w:fill="FFFFFF" w:val="clear"/>
+            <w:tcMar>
+              <w:left w:type="dxa" w:w="83"/>
             </w:tcMar>
             <w:vAlign w:val="center"/>
           </w:tcPr>
@@ -5661,7 +5661,7 @@
         </w:trPr>
         <w:tc>
           <w:tcPr>
-            <w:tcW w:type="dxa" w:w="10429"/>
+            <w:tcW w:type="dxa" w:w="10426"/>
             <w:gridSpan w:val="2"/>
             <w:tcBorders>
               <w:top w:color="000001" w:space="0" w:sz="4" w:val="single"/>
@@ -5671,7 +5671,7 @@
             </w:tcBorders>
             <w:shd w:fill="FFFFFF" w:val="clear"/>
             <w:tcMar>
-              <w:left w:type="dxa" w:w="98"/>
+              <w:left w:type="dxa" w:w="83"/>
             </w:tcMar>
             <w:vAlign w:val="center"/>
           </w:tcPr>
@@ -5697,7 +5697,7 @@
         </w:trPr>
         <w:tc>
           <w:tcPr>
-            <w:tcW w:type="dxa" w:w="10429"/>
+            <w:tcW w:type="dxa" w:w="10426"/>
             <w:gridSpan w:val="2"/>
             <w:tcBorders>
               <w:top w:color="000001" w:space="0" w:sz="4" w:val="single"/>
@@ -5707,7 +5707,7 @@
             </w:tcBorders>
             <w:shd w:fill="FFFFFF" w:val="clear"/>
             <w:tcMar>
-              <w:left w:type="dxa" w:w="98"/>
+              <w:left w:type="dxa" w:w="83"/>
             </w:tcMar>
             <w:vAlign w:val="center"/>
           </w:tcPr>
@@ -5762,7 +5762,7 @@
         </w:trPr>
         <w:tc>
           <w:tcPr>
-            <w:tcW w:type="dxa" w:w="10429"/>
+            <w:tcW w:type="dxa" w:w="10426"/>
             <w:gridSpan w:val="2"/>
             <w:tcBorders>
               <w:top w:color="000001" w:space="0" w:sz="4" w:val="single"/>
@@ -5772,7 +5772,7 @@
             </w:tcBorders>
             <w:shd w:fill="FFFFFF" w:val="clear"/>
             <w:tcMar>
-              <w:left w:type="dxa" w:w="98"/>
+              <w:left w:type="dxa" w:w="83"/>
             </w:tcMar>
             <w:vAlign w:val="center"/>
           </w:tcPr>
@@ -5823,6 +5823,602 @@
             </w:pPr>
             <w:r>
               <w:rPr/>
+            </w:r>
+          </w:p>
+        </w:tc>
+      </w:tr>
+    </w:tbl>
+    <w:p>
+      <w:pPr>
+        <w:pStyle w:val="style0"/>
+      </w:pPr>
+      <w:r>
+        <w:rPr/>
+      </w:r>
+    </w:p>
+    <w:p>
+      <w:pPr>
+        <w:pStyle w:val="style0"/>
+      </w:pPr>
+      <w:r>
+        <w:rPr/>
+      </w:r>
+    </w:p>
+    <w:p>
+      <w:pPr>
+        <w:pStyle w:val="style0"/>
+      </w:pPr>
+      <w:r>
+        <w:rPr/>
+      </w:r>
+    </w:p>
+    <w:p>
+      <w:pPr>
+        <w:pStyle w:val="style0"/>
+      </w:pPr>
+      <w:r>
+        <w:rPr/>
+      </w:r>
+    </w:p>
+    <w:p>
+      <w:pPr>
+        <w:pStyle w:val="style0"/>
+      </w:pPr>
+      <w:r>
+        <w:rPr/>
+      </w:r>
+    </w:p>
+    <w:p>
+      <w:pPr>
+        <w:pStyle w:val="style0"/>
+      </w:pPr>
+      <w:r>
+        <w:rPr/>
+      </w:r>
+    </w:p>
+    <w:p>
+      <w:pPr>
+        <w:pStyle w:val="style0"/>
+      </w:pPr>
+      <w:r>
+        <w:rPr/>
+      </w:r>
+    </w:p>
+    <w:tbl>
+      <w:tblPr>
+        <w:jc w:val="left"/>
+        <w:tblInd w:type="dxa" w:w="-25"/>
+        <w:tblBorders>
+          <w:top w:color="000001" w:space="0" w:sz="4" w:val="single"/>
+          <w:left w:color="000001" w:space="0" w:sz="4" w:val="single"/>
+          <w:bottom w:color="000001" w:space="0" w:sz="4" w:val="single"/>
+          <w:insideH w:color="000001" w:space="0" w:sz="4" w:val="single"/>
+          <w:right w:color="000001" w:space="0" w:sz="4" w:val="single"/>
+          <w:insideV w:color="000001" w:space="0" w:sz="4" w:val="single"/>
+        </w:tblBorders>
+        <w:tblCellMar>
+          <w:top w:type="dxa" w:w="0"/>
+          <w:left w:type="dxa" w:w="83"/>
+          <w:bottom w:type="dxa" w:w="0"/>
+          <w:right w:type="dxa" w:w="108"/>
+        </w:tblCellMar>
+      </w:tblPr>
+      <w:tblGrid>
+        <w:gridCol w:w="10427"/>
+      </w:tblGrid>
+      <w:tr>
+        <w:trPr>
+          <w:trHeight w:hRule="atLeast" w:val="570"/>
+          <w:cantSplit w:val="false"/>
+        </w:trPr>
+        <w:tc>
+          <w:tcPr>
+            <w:tcW w:type="dxa" w:w="10427"/>
+            <w:gridSpan w:val="2"/>
+            <w:tcBorders>
+              <w:top w:color="000001" w:space="0" w:sz="4" w:val="single"/>
+              <w:left w:color="000001" w:space="0" w:sz="4" w:val="single"/>
+              <w:bottom w:color="000001" w:space="0" w:sz="4" w:val="single"/>
+              <w:right w:color="000001" w:space="0" w:sz="4" w:val="single"/>
+            </w:tcBorders>
+            <w:shd w:fill="E6E6E6" w:val="clear"/>
+            <w:tcMar>
+              <w:left w:type="dxa" w:w="83"/>
+            </w:tcMar>
+            <w:vAlign w:val="center"/>
+          </w:tcPr>
+          <w:p>
+            <w:pPr>
+              <w:pStyle w:val="style29"/>
+              <w:ind w:hanging="4844" w:left="4986" w:right="0"/>
+              <w:jc w:val="right"/>
+            </w:pPr>
+            <w:r>
+              <w:rPr>
+                <w:rFonts w:ascii="Arial" w:cs="Arial" w:hAnsi="Arial"/>
+                <w:b/>
+                <w:sz w:val="24"/>
+                <w:szCs w:val="24"/>
+              </w:rPr>
+              <w:t>Historia de Usuario</w:t>
+            </w:r>
+          </w:p>
+        </w:tc>
+      </w:tr>
+      <w:tr>
+        <w:trPr>
+          <w:trHeight w:hRule="atLeast" w:val="567"/>
+          <w:cantSplit w:val="false"/>
+        </w:trPr>
+        <w:tc>
+          <w:tcPr>
+            <w:tcW w:type="dxa" w:w="5213"/>
+            <w:tcBorders>
+              <w:top w:color="000001" w:space="0" w:sz="4" w:val="single"/>
+              <w:left w:color="000001" w:space="0" w:sz="4" w:val="single"/>
+              <w:bottom w:color="000001" w:space="0" w:sz="4" w:val="single"/>
+              <w:right w:val="none"/>
+            </w:tcBorders>
+            <w:shd w:fill="FFFFFF" w:val="clear"/>
+            <w:tcMar>
+              <w:left w:type="dxa" w:w="83"/>
+            </w:tcMar>
+            <w:vAlign w:val="center"/>
+          </w:tcPr>
+          <w:p>
+            <w:pPr>
+              <w:pStyle w:val="style0"/>
+            </w:pPr>
+            <w:r>
+              <w:rPr>
+                <w:rFonts w:ascii="Arial" w:cs="Arial" w:hAnsi="Arial"/>
+                <w:b/>
+                <w:sz w:val="22"/>
+                <w:szCs w:val="22"/>
+              </w:rPr>
+              <w:t xml:space="preserve">Número: </w:t>
+            </w:r>
+            <w:r>
+              <w:rPr>
+                <w:rFonts w:ascii="Arial" w:cs="Arial" w:hAnsi="Arial"/>
+                <w:b w:val="false"/>
+                <w:bCs w:val="false"/>
+                <w:sz w:val="22"/>
+                <w:szCs w:val="22"/>
+              </w:rPr>
+              <w:t>11</w:t>
+            </w:r>
+          </w:p>
+        </w:tc>
+        <w:tc>
+          <w:tcPr>
+            <w:tcW w:type="dxa" w:w="5214"/>
+            <w:tcBorders>
+              <w:top w:color="000001" w:space="0" w:sz="4" w:val="single"/>
+              <w:left w:color="000001" w:space="0" w:sz="4" w:val="single"/>
+              <w:bottom w:color="000001" w:space="0" w:sz="4" w:val="single"/>
+              <w:right w:color="000001" w:space="0" w:sz="4" w:val="single"/>
+            </w:tcBorders>
+            <w:shd w:fill="FFFFFF" w:val="clear"/>
+            <w:tcMar>
+              <w:left w:type="dxa" w:w="83"/>
+            </w:tcMar>
+            <w:vAlign w:val="center"/>
+          </w:tcPr>
+          <w:p>
+            <w:pPr>
+              <w:pStyle w:val="style0"/>
+            </w:pPr>
+            <w:r>
+              <w:rPr>
+                <w:rFonts w:ascii="Arial" w:cs="Arial" w:hAnsi="Arial"/>
+                <w:b/>
+                <w:sz w:val="22"/>
+                <w:szCs w:val="22"/>
+              </w:rPr>
+              <w:t xml:space="preserve">Usuario: </w:t>
+            </w:r>
+            <w:r>
+              <w:rPr>
+                <w:rFonts w:ascii="Arial" w:cs="Arial" w:hAnsi="Arial"/>
+                <w:b w:val="false"/>
+                <w:bCs w:val="false"/>
+                <w:sz w:val="22"/>
+                <w:szCs w:val="22"/>
+              </w:rPr>
+              <w:t>Contribuidor</w:t>
+            </w:r>
+          </w:p>
+        </w:tc>
+      </w:tr>
+      <w:tr>
+        <w:trPr>
+          <w:trHeight w:hRule="atLeast" w:val="567"/>
+          <w:cantSplit w:val="false"/>
+        </w:trPr>
+        <w:tc>
+          <w:tcPr>
+            <w:tcW w:type="dxa" w:w="10427"/>
+            <w:gridSpan w:val="2"/>
+            <w:tcBorders>
+              <w:top w:color="000001" w:space="0" w:sz="4" w:val="single"/>
+              <w:left w:color="000001" w:space="0" w:sz="4" w:val="single"/>
+              <w:bottom w:color="000001" w:space="0" w:sz="4" w:val="single"/>
+              <w:right w:color="000001" w:space="0" w:sz="4" w:val="single"/>
+            </w:tcBorders>
+            <w:shd w:fill="FFFFFF" w:val="clear"/>
+            <w:tcMar>
+              <w:left w:type="dxa" w:w="83"/>
+            </w:tcMar>
+            <w:vAlign w:val="center"/>
+          </w:tcPr>
+          <w:p>
+            <w:pPr>
+              <w:pStyle w:val="style0"/>
+            </w:pPr>
+            <w:r>
+              <w:rPr>
+                <w:rFonts w:ascii="Arial" w:cs="Arial" w:hAnsi="Arial"/>
+                <w:b/>
+                <w:sz w:val="22"/>
+                <w:szCs w:val="22"/>
+              </w:rPr>
+              <w:t xml:space="preserve">Nombre historia: </w:t>
+            </w:r>
+            <w:r>
+              <w:rPr>
+                <w:rFonts w:ascii="Arial" w:cs="Arial" w:hAnsi="Arial"/>
+                <w:b w:val="false"/>
+                <w:bCs w:val="false"/>
+                <w:sz w:val="22"/>
+                <w:szCs w:val="22"/>
+              </w:rPr>
+              <w:t>Seleccionar publicidad</w:t>
+            </w:r>
+          </w:p>
+        </w:tc>
+      </w:tr>
+      <w:tr>
+        <w:trPr>
+          <w:trHeight w:hRule="atLeast" w:val="567"/>
+          <w:cantSplit w:val="false"/>
+        </w:trPr>
+        <w:tc>
+          <w:tcPr>
+            <w:tcW w:type="dxa" w:w="5213"/>
+            <w:tcBorders>
+              <w:top w:color="000001" w:space="0" w:sz="4" w:val="single"/>
+              <w:left w:color="000001" w:space="0" w:sz="4" w:val="single"/>
+              <w:bottom w:color="000001" w:space="0" w:sz="4" w:val="single"/>
+              <w:right w:val="none"/>
+            </w:tcBorders>
+            <w:shd w:fill="FFFFFF" w:val="clear"/>
+            <w:tcMar>
+              <w:left w:type="dxa" w:w="83"/>
+            </w:tcMar>
+            <w:vAlign w:val="center"/>
+          </w:tcPr>
+          <w:p>
+            <w:pPr>
+              <w:pStyle w:val="style0"/>
+            </w:pPr>
+            <w:r>
+              <w:rPr>
+                <w:rFonts w:ascii="Arial" w:cs="Arial" w:hAnsi="Arial"/>
+                <w:b/>
+                <w:sz w:val="22"/>
+                <w:szCs w:val="22"/>
+              </w:rPr>
+              <w:t xml:space="preserve">Prioridad  en negocio:  </w:t>
+            </w:r>
+            <w:r>
+              <w:rPr>
+                <w:rFonts w:ascii="Arial" w:cs="Arial" w:hAnsi="Arial"/>
+                <w:b w:val="false"/>
+                <w:bCs w:val="false"/>
+                <w:sz w:val="22"/>
+                <w:szCs w:val="22"/>
+              </w:rPr>
+              <w:t>Alta</w:t>
+            </w:r>
+          </w:p>
+          <w:p>
+            <w:pPr>
+              <w:pStyle w:val="style0"/>
+            </w:pPr>
+            <w:r>
+              <w:rPr/>
+            </w:r>
+          </w:p>
+        </w:tc>
+        <w:tc>
+          <w:tcPr>
+            <w:tcW w:type="dxa" w:w="5214"/>
+            <w:tcBorders>
+              <w:top w:color="000001" w:space="0" w:sz="4" w:val="single"/>
+              <w:left w:color="000001" w:space="0" w:sz="4" w:val="single"/>
+              <w:bottom w:color="000001" w:space="0" w:sz="4" w:val="single"/>
+              <w:right w:color="000001" w:space="0" w:sz="4" w:val="single"/>
+            </w:tcBorders>
+            <w:shd w:fill="FFFFFF" w:val="clear"/>
+            <w:tcMar>
+              <w:left w:type="dxa" w:w="83"/>
+            </w:tcMar>
+            <w:vAlign w:val="center"/>
+          </w:tcPr>
+          <w:p>
+            <w:pPr>
+              <w:pStyle w:val="style0"/>
+            </w:pPr>
+            <w:r>
+              <w:rPr>
+                <w:rFonts w:ascii="Arial" w:cs="Arial" w:hAnsi="Arial"/>
+                <w:b/>
+                <w:sz w:val="22"/>
+                <w:szCs w:val="22"/>
+              </w:rPr>
+              <w:t xml:space="preserve">Riesgo en desarrollo:  </w:t>
+            </w:r>
+            <w:r>
+              <w:rPr>
+                <w:rFonts w:ascii="Arial" w:cs="Arial" w:hAnsi="Arial"/>
+                <w:b w:val="false"/>
+                <w:bCs w:val="false"/>
+                <w:sz w:val="22"/>
+                <w:szCs w:val="22"/>
+              </w:rPr>
+              <w:t>Medio</w:t>
+            </w:r>
+          </w:p>
+          <w:p>
+            <w:pPr>
+              <w:pStyle w:val="style0"/>
+            </w:pPr>
+            <w:r>
+              <w:rPr/>
+            </w:r>
+          </w:p>
+        </w:tc>
+      </w:tr>
+      <w:tr>
+        <w:trPr>
+          <w:trHeight w:hRule="atLeast" w:val="567"/>
+          <w:cantSplit w:val="false"/>
+        </w:trPr>
+        <w:tc>
+          <w:tcPr>
+            <w:tcW w:type="dxa" w:w="5213"/>
+            <w:tcBorders>
+              <w:top w:color="000001" w:space="0" w:sz="4" w:val="single"/>
+              <w:left w:color="000001" w:space="0" w:sz="4" w:val="single"/>
+              <w:bottom w:color="000001" w:space="0" w:sz="4" w:val="single"/>
+              <w:right w:val="none"/>
+            </w:tcBorders>
+            <w:shd w:fill="FFFFFF" w:val="clear"/>
+            <w:tcMar>
+              <w:left w:type="dxa" w:w="83"/>
+            </w:tcMar>
+            <w:vAlign w:val="center"/>
+          </w:tcPr>
+          <w:p>
+            <w:pPr>
+              <w:pStyle w:val="style0"/>
+            </w:pPr>
+            <w:r>
+              <w:rPr>
+                <w:rFonts w:ascii="Arial" w:cs="Arial" w:hAnsi="Arial"/>
+                <w:b/>
+                <w:sz w:val="22"/>
+                <w:szCs w:val="22"/>
+              </w:rPr>
+              <w:t xml:space="preserve">Puntos estimados: </w:t>
+            </w:r>
+          </w:p>
+        </w:tc>
+        <w:tc>
+          <w:tcPr>
+            <w:tcW w:type="dxa" w:w="5214"/>
+            <w:tcBorders>
+              <w:top w:color="000001" w:space="0" w:sz="4" w:val="single"/>
+              <w:left w:color="000001" w:space="0" w:sz="4" w:val="single"/>
+              <w:bottom w:color="000001" w:space="0" w:sz="4" w:val="single"/>
+              <w:right w:color="000001" w:space="0" w:sz="4" w:val="single"/>
+            </w:tcBorders>
+            <w:shd w:fill="FFFFFF" w:val="clear"/>
+            <w:tcMar>
+              <w:left w:type="dxa" w:w="83"/>
+            </w:tcMar>
+            <w:vAlign w:val="center"/>
+          </w:tcPr>
+          <w:p>
+            <w:pPr>
+              <w:pStyle w:val="style0"/>
+            </w:pPr>
+            <w:r>
+              <w:rPr>
+                <w:rFonts w:ascii="Arial" w:cs="Arial" w:hAnsi="Arial"/>
+                <w:b/>
+                <w:sz w:val="22"/>
+                <w:szCs w:val="22"/>
+              </w:rPr>
+              <w:t xml:space="preserve">Iteración asignada: </w:t>
+            </w:r>
+          </w:p>
+        </w:tc>
+      </w:tr>
+      <w:tr>
+        <w:trPr>
+          <w:trHeight w:hRule="atLeast" w:val="567"/>
+          <w:cantSplit w:val="false"/>
+        </w:trPr>
+        <w:tc>
+          <w:tcPr>
+            <w:tcW w:type="dxa" w:w="10427"/>
+            <w:gridSpan w:val="2"/>
+            <w:tcBorders>
+              <w:top w:color="000001" w:space="0" w:sz="4" w:val="single"/>
+              <w:left w:color="000001" w:space="0" w:sz="4" w:val="single"/>
+              <w:bottom w:color="000001" w:space="0" w:sz="4" w:val="single"/>
+              <w:right w:color="000001" w:space="0" w:sz="4" w:val="single"/>
+            </w:tcBorders>
+            <w:shd w:fill="FFFFFF" w:val="clear"/>
+            <w:tcMar>
+              <w:left w:type="dxa" w:w="83"/>
+            </w:tcMar>
+            <w:vAlign w:val="center"/>
+          </w:tcPr>
+          <w:p>
+            <w:pPr>
+              <w:pStyle w:val="style0"/>
+            </w:pPr>
+            <w:r>
+              <w:rPr>
+                <w:rFonts w:ascii="Arial" w:cs="Arial" w:hAnsi="Arial"/>
+                <w:b/>
+                <w:sz w:val="22"/>
+                <w:szCs w:val="22"/>
+              </w:rPr>
+              <w:t xml:space="preserve">Programador responsable: </w:t>
+            </w:r>
+          </w:p>
+        </w:tc>
+      </w:tr>
+      <w:tr>
+        <w:trPr>
+          <w:cantSplit w:val="false"/>
+        </w:trPr>
+        <w:tc>
+          <w:tcPr>
+            <w:tcW w:type="dxa" w:w="10427"/>
+            <w:gridSpan w:val="2"/>
+            <w:tcBorders>
+              <w:top w:color="000001" w:space="0" w:sz="4" w:val="single"/>
+              <w:left w:color="000001" w:space="0" w:sz="4" w:val="single"/>
+              <w:bottom w:color="000001" w:space="0" w:sz="4" w:val="single"/>
+              <w:right w:color="000001" w:space="0" w:sz="4" w:val="single"/>
+            </w:tcBorders>
+            <w:shd w:fill="FFFFFF" w:val="clear"/>
+            <w:tcMar>
+              <w:left w:type="dxa" w:w="83"/>
+            </w:tcMar>
+            <w:vAlign w:val="center"/>
+          </w:tcPr>
+          <w:p>
+            <w:pPr>
+              <w:pStyle w:val="style0"/>
+            </w:pPr>
+            <w:r>
+              <w:rPr/>
+            </w:r>
+          </w:p>
+          <w:p>
+            <w:pPr>
+              <w:pStyle w:val="style0"/>
+            </w:pPr>
+            <w:r>
+              <w:rPr>
+                <w:rFonts w:ascii="Arial" w:cs="Arial" w:hAnsi="Arial"/>
+                <w:b/>
+                <w:sz w:val="22"/>
+                <w:szCs w:val="22"/>
+              </w:rPr>
+              <w:t>Descripción:</w:t>
+            </w:r>
+          </w:p>
+          <w:p>
+            <w:pPr>
+              <w:pStyle w:val="style0"/>
+            </w:pPr>
+            <w:r>
+              <w:rPr>
+                <w:rFonts w:ascii="Arial" w:cs="Arial" w:hAnsi="Arial"/>
+                <w:sz w:val="22"/>
+                <w:szCs w:val="22"/>
+              </w:rPr>
+              <w:t>Como contribuidor,  quiero poder seleccionar un banner de una publicidad y dirigirme a la página que le corresponda.</w:t>
+            </w:r>
+          </w:p>
+        </w:tc>
+      </w:tr>
+      <w:tr>
+        <w:trPr>
+          <w:cantSplit w:val="false"/>
+        </w:trPr>
+        <w:tc>
+          <w:tcPr>
+            <w:tcW w:type="dxa" w:w="10427"/>
+            <w:gridSpan w:val="2"/>
+            <w:tcBorders>
+              <w:top w:color="000001" w:space="0" w:sz="4" w:val="single"/>
+              <w:left w:color="000001" w:space="0" w:sz="4" w:val="single"/>
+              <w:bottom w:color="000001" w:space="0" w:sz="4" w:val="single"/>
+              <w:right w:color="000001" w:space="0" w:sz="4" w:val="single"/>
+            </w:tcBorders>
+            <w:shd w:fill="FFFFFF" w:val="clear"/>
+            <w:tcMar>
+              <w:left w:type="dxa" w:w="83"/>
+            </w:tcMar>
+            <w:vAlign w:val="center"/>
+          </w:tcPr>
+          <w:p>
+            <w:pPr>
+              <w:pStyle w:val="style0"/>
+            </w:pPr>
+            <w:r>
+              <w:rPr/>
+            </w:r>
+          </w:p>
+          <w:p>
+            <w:pPr>
+              <w:pStyle w:val="style0"/>
+            </w:pPr>
+            <w:r>
+              <w:rPr>
+                <w:rFonts w:ascii="Arial" w:cs="Arial" w:hAnsi="Arial"/>
+                <w:b/>
+                <w:sz w:val="22"/>
+                <w:szCs w:val="22"/>
+              </w:rPr>
+              <w:t xml:space="preserve">Validación: </w:t>
+            </w:r>
+          </w:p>
+          <w:p>
+            <w:pPr>
+              <w:pStyle w:val="style0"/>
+              <w:numPr>
+                <w:ilvl w:val="0"/>
+                <w:numId w:val="10"/>
+              </w:numPr>
+            </w:pPr>
+            <w:r>
+              <w:rPr>
+                <w:rFonts w:ascii="Arial" w:cs="Arial" w:hAnsi="Arial"/>
+                <w:b w:val="false"/>
+                <w:bCs w:val="false"/>
+                <w:sz w:val="22"/>
+                <w:szCs w:val="22"/>
+              </w:rPr>
+              <w:t>Se permite seleccionar un</w:t>
+            </w:r>
+            <w:r>
+              <w:rPr>
+                <w:rFonts w:ascii="Arial" w:cs="Arial" w:hAnsi="Arial"/>
+                <w:b w:val="false"/>
+                <w:bCs w:val="false"/>
+                <w:sz w:val="22"/>
+                <w:szCs w:val="22"/>
+              </w:rPr>
+              <w:t>a publicidad</w:t>
+            </w:r>
+            <w:r>
+              <w:rPr>
+                <w:rFonts w:ascii="Arial" w:cs="Arial" w:hAnsi="Arial"/>
+                <w:b w:val="false"/>
+                <w:bCs w:val="false"/>
+                <w:sz w:val="22"/>
+                <w:szCs w:val="22"/>
+              </w:rPr>
+              <w:t>, redirigiendo al contribuidor a la página que tenga asignada el banner a través del navegador por defecto del dispositivo.</w:t>
             </w:r>
           </w:p>
         </w:tc>
@@ -7384,7 +7980,7 @@
     <w:pPr>
       <w:widowControl w:val="false"/>
       <w:suppressAutoHyphens w:val="true"/>
-      <w:overflowPunct w:val="false"/>
+      <w:overflowPunct w:val="true"/>
     </w:pPr>
     <w:rPr>
       <w:rFonts w:ascii="Times New Roman" w:cs="Mangal" w:eastAsia="SimSun" w:hAnsi="Times New Roman"/>
@@ -7415,10 +8011,52 @@
       <w:rFonts w:cs="OpenSymbol"/>
     </w:rPr>
   </w:style>
-  <w:style w:styleId="style18" w:type="paragraph">
+  <w:style w:styleId="style18" w:type="character">
+    <w:name w:val="ListLabel 3"/>
+    <w:next w:val="style18"/>
+    <w:rPr>
+      <w:rFonts w:cs="Symbol"/>
+    </w:rPr>
+  </w:style>
+  <w:style w:styleId="style19" w:type="character">
+    <w:name w:val="ListLabel 4"/>
+    <w:next w:val="style19"/>
+    <w:rPr>
+      <w:rFonts w:cs="OpenSymbol"/>
+    </w:rPr>
+  </w:style>
+  <w:style w:styleId="style20" w:type="character">
+    <w:name w:val="ListLabel 5"/>
+    <w:next w:val="style20"/>
+    <w:rPr>
+      <w:rFonts w:cs="Symbol"/>
+    </w:rPr>
+  </w:style>
+  <w:style w:styleId="style21" w:type="character">
+    <w:name w:val="ListLabel 6"/>
+    <w:next w:val="style21"/>
+    <w:rPr>
+      <w:rFonts w:cs="OpenSymbol"/>
+    </w:rPr>
+  </w:style>
+  <w:style w:styleId="style22" w:type="character">
+    <w:name w:val="ListLabel 7"/>
+    <w:next w:val="style22"/>
+    <w:rPr>
+      <w:rFonts w:cs="Symbol"/>
+    </w:rPr>
+  </w:style>
+  <w:style w:styleId="style23" w:type="character">
+    <w:name w:val="ListLabel 8"/>
+    <w:next w:val="style23"/>
+    <w:rPr>
+      <w:rFonts w:cs="OpenSymbol"/>
+    </w:rPr>
+  </w:style>
+  <w:style w:styleId="style24" w:type="paragraph">
     <w:name w:val="Heading"/>
     <w:basedOn w:val="style0"/>
-    <w:next w:val="style19"/>
+    <w:next w:val="style25"/>
     <w:pPr>
       <w:keepNext/>
       <w:spacing w:after="120" w:before="240"/>
@@ -7430,29 +8068,29 @@
       <w:szCs w:val="28"/>
     </w:rPr>
   </w:style>
-  <w:style w:styleId="style19" w:type="paragraph">
+  <w:style w:styleId="style25" w:type="paragraph">
     <w:name w:val="Text Body"/>
     <w:basedOn w:val="style0"/>
-    <w:next w:val="style19"/>
+    <w:next w:val="style25"/>
     <w:pPr>
       <w:spacing w:after="120" w:before="0"/>
       <w:contextualSpacing w:val="false"/>
     </w:pPr>
     <w:rPr/>
   </w:style>
-  <w:style w:styleId="style20" w:type="paragraph">
+  <w:style w:styleId="style26" w:type="paragraph">
     <w:name w:val="List"/>
-    <w:basedOn w:val="style19"/>
-    <w:next w:val="style20"/>
+    <w:basedOn w:val="style25"/>
+    <w:next w:val="style26"/>
     <w:pPr/>
     <w:rPr>
       <w:rFonts w:cs="Mangal"/>
     </w:rPr>
   </w:style>
-  <w:style w:styleId="style21" w:type="paragraph">
+  <w:style w:styleId="style27" w:type="paragraph">
     <w:name w:val="Caption"/>
     <w:basedOn w:val="style0"/>
-    <w:next w:val="style21"/>
+    <w:next w:val="style27"/>
     <w:pPr>
       <w:suppressLineNumbers/>
       <w:spacing w:after="120" w:before="120"/>
@@ -7466,10 +8104,10 @@
       <w:szCs w:val="24"/>
     </w:rPr>
   </w:style>
-  <w:style w:styleId="style22" w:type="paragraph">
+  <w:style w:styleId="style28" w:type="paragraph">
     <w:name w:val="Index"/>
     <w:basedOn w:val="style0"/>
-    <w:next w:val="style22"/>
+    <w:next w:val="style28"/>
     <w:pPr>
       <w:suppressLineNumbers/>
     </w:pPr>
@@ -7477,10 +8115,10 @@
       <w:rFonts w:cs="Mangal"/>
     </w:rPr>
   </w:style>
-  <w:style w:styleId="style23" w:type="paragraph">
+  <w:style w:styleId="style29" w:type="paragraph">
     <w:name w:val="Header"/>
     <w:basedOn w:val="style0"/>
-    <w:next w:val="style23"/>
+    <w:next w:val="style29"/>
     <w:pPr>
       <w:widowControl w:val="false"/>
       <w:suppressLineNumbers/>
@@ -7498,19 +8136,19 @@
       <w:lang w:eastAsia="es-AR" w:val="es-ES"/>
     </w:rPr>
   </w:style>
-  <w:style w:styleId="style24" w:type="paragraph">
+  <w:style w:styleId="style30" w:type="paragraph">
     <w:name w:val="Table Contents"/>
     <w:basedOn w:val="style0"/>
-    <w:next w:val="style24"/>
+    <w:next w:val="style30"/>
     <w:pPr>
       <w:suppressLineNumbers/>
     </w:pPr>
     <w:rPr/>
   </w:style>
-  <w:style w:styleId="style25" w:type="paragraph">
+  <w:style w:styleId="style31" w:type="paragraph">
     <w:name w:val="Table Heading"/>
-    <w:basedOn w:val="style24"/>
-    <w:next w:val="style25"/>
+    <w:basedOn w:val="style30"/>
+    <w:next w:val="style31"/>
     <w:pPr>
       <w:suppressLineNumbers/>
       <w:jc w:val="center"/>

</xml_diff>